<commit_message>
studies on css grid
</commit_message>
<xml_diff>
--- a/CSS Grid.docx
+++ b/CSS Grid.docx
@@ -10,7 +10,6 @@
           <w:bCs/>
           <w:sz w:val="36"/>
           <w:szCs w:val="36"/>
-          <w:lang w:val="pt-BR"/>
         </w:rPr>
       </w:pPr>
       <w:r>
@@ -19,7 +18,6 @@
           <w:bCs/>
           <w:sz w:val="36"/>
           <w:szCs w:val="36"/>
-          <w:lang w:val="pt-BR"/>
         </w:rPr>
         <w:t>CSS Grid</w:t>
       </w:r>
@@ -27,9 +25,6 @@
     <w:p>
       <w:pPr>
         <w:pStyle w:val="SemEspaamento"/>
-        <w:rPr>
-          <w:lang w:val="pt-BR"/>
-        </w:rPr>
       </w:pPr>
     </w:p>
     <w:p>
@@ -78,7 +73,7 @@
         <w:rPr>
           <w:sz w:val="27"/>
           <w:szCs w:val="27"/>
-          <w:lang w:val="pt-BR" w:eastAsia="pt-BR"/>
+          <w:lang w:eastAsia="pt-BR"/>
         </w:rPr>
       </w:pPr>
     </w:p>
@@ -362,7 +357,7 @@
         <w:rPr>
           <w:sz w:val="27"/>
           <w:szCs w:val="27"/>
-          <w:lang w:val="pt-BR" w:eastAsia="pt-BR"/>
+          <w:lang w:eastAsia="pt-BR"/>
         </w:rPr>
       </w:pPr>
     </w:p>
@@ -484,6 +479,1287 @@
           <w:color w:val="000000"/>
           <w:lang w:eastAsia="pt-BR"/>
         </w:rPr>
+      </w:pPr>
+    </w:p>
+    <w:p>
+      <w:pPr>
+        <w:pStyle w:val="SemEspaamento"/>
+        <w:rPr>
+          <w:u w:val="single"/>
+          <w:lang w:eastAsia="pt-BR"/>
+        </w:rPr>
+      </w:pPr>
+      <w:r>
+        <w:rPr>
+          <w:u w:val="single"/>
+          <w:lang w:eastAsia="pt-BR"/>
+        </w:rPr>
+        <w:t>Use CSS Grid units to Change the Size of Columns and Rows</w:t>
+      </w:r>
+    </w:p>
+    <w:p>
+      <w:pPr>
+        <w:pStyle w:val="SemEspaamento"/>
+        <w:rPr>
+          <w:lang w:eastAsia="pt-BR"/>
+        </w:rPr>
+      </w:pPr>
+    </w:p>
+    <w:p>
+      <w:pPr>
+        <w:pStyle w:val="SemEspaamento"/>
+      </w:pPr>
+      <w:r>
+        <w:t>You can use absolute and relative units like px and em in CSS Grid to define the size of rows and columns. You can use these as well:</w:t>
+      </w:r>
+    </w:p>
+    <w:p>
+      <w:pPr>
+        <w:pStyle w:val="SemEspaamento"/>
+      </w:pPr>
+    </w:p>
+    <w:p>
+      <w:pPr>
+        <w:pStyle w:val="SemEspaamento"/>
+        <w:numPr>
+          <w:ilvl w:val="0"/>
+          <w:numId w:val="1"/>
+        </w:numPr>
+      </w:pPr>
+      <w:r>
+        <w:t>fr: sets the column or row to a fraction of the available space,</w:t>
+      </w:r>
+    </w:p>
+    <w:p>
+      <w:pPr>
+        <w:pStyle w:val="SemEspaamento"/>
+        <w:numPr>
+          <w:ilvl w:val="0"/>
+          <w:numId w:val="1"/>
+        </w:numPr>
+      </w:pPr>
+      <w:r>
+        <w:t>auto: sets the column or row to the width or height of its content automatically,</w:t>
+      </w:r>
+    </w:p>
+    <w:p>
+      <w:pPr>
+        <w:pStyle w:val="SemEspaamento"/>
+        <w:numPr>
+          <w:ilvl w:val="0"/>
+          <w:numId w:val="1"/>
+        </w:numPr>
+      </w:pPr>
+      <w:r>
+        <w:t>%: adjusts the column or row to the percent width of its container.</w:t>
+      </w:r>
+    </w:p>
+    <w:p>
+      <w:pPr>
+        <w:pStyle w:val="SemEspaamento"/>
+        <w:numPr>
+          <w:ilvl w:val="0"/>
+          <w:numId w:val="1"/>
+        </w:numPr>
+      </w:pPr>
+    </w:p>
+    <w:p>
+      <w:pPr>
+        <w:pStyle w:val="SemEspaamento"/>
+      </w:pPr>
+      <w:r>
+        <w:lastRenderedPageBreak/>
+        <w:t>Here's the code that generates the output in the preview:</w:t>
+      </w:r>
+    </w:p>
+    <w:p>
+      <w:pPr>
+        <w:pStyle w:val="SemEspaamento"/>
+        <w:rPr>
+          <w:rFonts w:ascii="Consolas" w:hAnsi="Consolas"/>
+          <w:color w:val="999999"/>
+          <w:lang w:eastAsia="pt-BR"/>
+        </w:rPr>
+      </w:pPr>
+      <w:r>
+        <w:rPr>
+          <w:rFonts w:ascii="Consolas" w:hAnsi="Consolas"/>
+          <w:color w:val="990055"/>
+          <w:lang w:eastAsia="pt-BR"/>
+        </w:rPr>
+        <w:t>grid-template-columns</w:t>
+      </w:r>
+      <w:r>
+        <w:rPr>
+          <w:rFonts w:ascii="Consolas" w:hAnsi="Consolas"/>
+          <w:color w:val="999999"/>
+          <w:lang w:eastAsia="pt-BR"/>
+        </w:rPr>
+        <w:t>:</w:t>
+      </w:r>
+      <w:r>
+        <w:rPr>
+          <w:rFonts w:ascii="Consolas" w:hAnsi="Consolas"/>
+          <w:color w:val="000000"/>
+          <w:lang w:eastAsia="pt-BR"/>
+        </w:rPr>
+        <w:t xml:space="preserve"> auto 50px 10% 2fr 1fr</w:t>
+      </w:r>
+      <w:r>
+        <w:rPr>
+          <w:rFonts w:ascii="Consolas" w:hAnsi="Consolas"/>
+          <w:color w:val="999999"/>
+          <w:lang w:eastAsia="pt-BR"/>
+        </w:rPr>
+        <w:t>;</w:t>
+      </w:r>
+    </w:p>
+    <w:p>
+      <w:pPr>
+        <w:pStyle w:val="SemEspaamento"/>
+        <w:rPr>
+          <w:rFonts w:ascii="Consolas" w:hAnsi="Consolas"/>
+          <w:color w:val="000000"/>
+          <w:lang w:eastAsia="pt-BR"/>
+        </w:rPr>
+      </w:pPr>
+    </w:p>
+    <w:p>
+      <w:pPr>
+        <w:pStyle w:val="SemEspaamento"/>
+      </w:pPr>
+      <w:r>
+        <w:t>This snippet creates five columns. The first column is as wide as its content, the second column is 50px, the third column is 10% of its container, and for the last two columns; the remaining space is divided into three sections, two are allocated for the fourth column, and one for the fifth.</w:t>
+      </w:r>
+    </w:p>
+    <w:p>
+      <w:pPr>
+        <w:pStyle w:val="SemEspaamento"/>
+        <w:pBdr>
+          <w:bottom w:val="single" w:sz="6" w:space="1" w:color="auto"/>
+        </w:pBdr>
+      </w:pPr>
+    </w:p>
+    <w:p>
+      <w:pPr>
+        <w:pStyle w:val="SemEspaamento"/>
+      </w:pPr>
+    </w:p>
+    <w:p>
+      <w:pPr>
+        <w:pStyle w:val="SemEspaamento"/>
+        <w:rPr>
+          <w:u w:val="single"/>
+        </w:rPr>
+      </w:pPr>
+      <w:r>
+        <w:rPr>
+          <w:u w:val="single"/>
+        </w:rPr>
+        <w:t>Create a Column Gap Using grid-column-gap</w:t>
+      </w:r>
+    </w:p>
+    <w:p>
+      <w:pPr>
+        <w:pStyle w:val="SemEspaamento"/>
+        <w:rPr>
+          <w:rFonts w:ascii="Courier New" w:eastAsia="Times New Roman" w:hAnsi="Courier New" w:cs="Courier New"/>
+          <w:noProof w:val="0"/>
+          <w:color w:val="1B1B32"/>
+          <w:sz w:val="24"/>
+          <w:szCs w:val="24"/>
+          <w:lang w:eastAsia="pt-BR"/>
+        </w:rPr>
+      </w:pPr>
+    </w:p>
+    <w:p>
+      <w:pPr>
+        <w:pStyle w:val="SemEspaamento"/>
+      </w:pPr>
+      <w:r>
+        <w:t xml:space="preserve">So far in the grids you have created, the columns have all been tight up against each other. Sometimes you want a gap in between the columns. </w:t>
+      </w:r>
+    </w:p>
+    <w:p>
+      <w:pPr>
+        <w:pStyle w:val="SemEspaamento"/>
+      </w:pPr>
+      <w:r>
+        <w:t>To add a gap between the columns, use the grid-column-gap property like this:</w:t>
+      </w:r>
+    </w:p>
+    <w:p>
+      <w:pPr>
+        <w:pStyle w:val="SemEspaamento"/>
+      </w:pPr>
+    </w:p>
+    <w:p>
+      <w:pPr>
+        <w:pStyle w:val="SemEspaamento"/>
+        <w:rPr>
+          <w:rFonts w:ascii="Consolas" w:eastAsia="Times New Roman" w:hAnsi="Consolas" w:cs="Courier New"/>
+          <w:noProof w:val="0"/>
+          <w:color w:val="999999"/>
+          <w:lang w:eastAsia="pt-BR"/>
+        </w:rPr>
+      </w:pPr>
+      <w:r>
+        <w:rPr>
+          <w:rFonts w:ascii="Consolas" w:eastAsia="Times New Roman" w:hAnsi="Consolas" w:cs="Courier New"/>
+          <w:noProof w:val="0"/>
+          <w:color w:val="990055"/>
+          <w:lang w:eastAsia="pt-BR"/>
+        </w:rPr>
+        <w:t>grid-column-gap</w:t>
+      </w:r>
+      <w:r>
+        <w:rPr>
+          <w:rFonts w:ascii="Consolas" w:eastAsia="Times New Roman" w:hAnsi="Consolas" w:cs="Courier New"/>
+          <w:noProof w:val="0"/>
+          <w:color w:val="999999"/>
+          <w:lang w:eastAsia="pt-BR"/>
+        </w:rPr>
+        <w:t>:</w:t>
+      </w:r>
+      <w:r>
+        <w:rPr>
+          <w:rFonts w:ascii="Consolas" w:eastAsia="Times New Roman" w:hAnsi="Consolas" w:cs="Courier New"/>
+          <w:noProof w:val="0"/>
+          <w:color w:val="000000"/>
+          <w:lang w:eastAsia="pt-BR"/>
+        </w:rPr>
+        <w:t xml:space="preserve"> 10px</w:t>
+      </w:r>
+      <w:r>
+        <w:rPr>
+          <w:rFonts w:ascii="Consolas" w:eastAsia="Times New Roman" w:hAnsi="Consolas" w:cs="Courier New"/>
+          <w:noProof w:val="0"/>
+          <w:color w:val="999999"/>
+          <w:lang w:eastAsia="pt-BR"/>
+        </w:rPr>
+        <w:t>;</w:t>
+      </w:r>
+    </w:p>
+    <w:p>
+      <w:pPr>
+        <w:pStyle w:val="SemEspaamento"/>
+        <w:rPr>
+          <w:rFonts w:ascii="Consolas" w:eastAsia="Times New Roman" w:hAnsi="Consolas" w:cs="Courier New"/>
+          <w:noProof w:val="0"/>
+          <w:color w:val="000000"/>
+          <w:sz w:val="27"/>
+          <w:szCs w:val="27"/>
+          <w:lang w:eastAsia="pt-BR"/>
+        </w:rPr>
+      </w:pPr>
+    </w:p>
+    <w:p>
+      <w:pPr>
+        <w:pStyle w:val="SemEspaamento"/>
+      </w:pPr>
+      <w:r>
+        <w:t>This creates 10px of empty space between all of our columns.</w:t>
+      </w:r>
+    </w:p>
+    <w:p>
+      <w:pPr>
+        <w:pStyle w:val="SemEspaamento"/>
+        <w:pBdr>
+          <w:bottom w:val="single" w:sz="6" w:space="1" w:color="auto"/>
+        </w:pBdr>
+      </w:pPr>
+    </w:p>
+    <w:p>
+      <w:pPr>
+        <w:pStyle w:val="SemEspaamento"/>
+      </w:pPr>
+    </w:p>
+    <w:p>
+      <w:pPr>
+        <w:pStyle w:val="SemEspaamento"/>
+        <w:rPr>
+          <w:u w:val="single"/>
+          <w:lang w:eastAsia="pt-BR"/>
+        </w:rPr>
+      </w:pPr>
+      <w:r>
+        <w:rPr>
+          <w:u w:val="single"/>
+          <w:lang w:eastAsia="pt-BR"/>
+        </w:rPr>
+        <w:t>Create a Row Gap using grid-row-gap</w:t>
+      </w:r>
+    </w:p>
+    <w:p>
+      <w:pPr>
+        <w:pStyle w:val="SemEspaamento"/>
+        <w:rPr>
+          <w:lang w:eastAsia="pt-BR"/>
+        </w:rPr>
+      </w:pPr>
+    </w:p>
+    <w:p>
+      <w:pPr>
+        <w:pStyle w:val="SemEspaamento"/>
+      </w:pPr>
+      <w:r>
+        <w:t>You can add a gap in between the rows of a grid using grid-row-gap in the same way that you added a gap in between columns in the previous challenge.</w:t>
+      </w:r>
+    </w:p>
+    <w:p>
+      <w:pPr>
+        <w:pStyle w:val="SemEspaamento"/>
+      </w:pPr>
+    </w:p>
+    <w:p>
+      <w:pPr>
+        <w:pStyle w:val="SemEspaamento"/>
+      </w:pPr>
+      <w:r>
+        <w:t>Create a gap for the rows that is 5px tall.</w:t>
+      </w:r>
+    </w:p>
+    <w:p>
+      <w:pPr>
+        <w:pStyle w:val="SemEspaamento"/>
+      </w:pPr>
+    </w:p>
+    <w:p>
+      <w:pPr>
+        <w:pBdr>
+          <w:bottom w:val="single" w:sz="6" w:space="1" w:color="auto"/>
+        </w:pBdr>
+        <w:shd w:val="clear" w:color="auto" w:fill="FFFFFE"/>
+        <w:spacing w:after="0" w:line="360" w:lineRule="atLeast"/>
+        <w:rPr>
+          <w:rFonts w:ascii="Consolas" w:eastAsia="Times New Roman" w:hAnsi="Consolas" w:cs="Times New Roman"/>
+          <w:noProof w:val="0"/>
+          <w:color w:val="000000"/>
+          <w:lang w:val="pt-BR" w:eastAsia="pt-BR"/>
+        </w:rPr>
+      </w:pPr>
+      <w:r>
+        <w:rPr>
+          <w:rFonts w:ascii="Consolas" w:eastAsia="Times New Roman" w:hAnsi="Consolas" w:cs="Times New Roman"/>
+          <w:noProof w:val="0"/>
+          <w:color w:val="FF0000"/>
+          <w:lang w:val="pt-BR" w:eastAsia="pt-BR"/>
+        </w:rPr>
+        <w:t>grid-</w:t>
+      </w:r>
+      <w:proofErr w:type="spellStart"/>
+      <w:r>
+        <w:rPr>
+          <w:rFonts w:ascii="Consolas" w:eastAsia="Times New Roman" w:hAnsi="Consolas" w:cs="Times New Roman"/>
+          <w:noProof w:val="0"/>
+          <w:color w:val="FF0000"/>
+          <w:lang w:val="pt-BR" w:eastAsia="pt-BR"/>
+        </w:rPr>
+        <w:t>row</w:t>
+      </w:r>
+      <w:proofErr w:type="spellEnd"/>
+      <w:r>
+        <w:rPr>
+          <w:rFonts w:ascii="Consolas" w:eastAsia="Times New Roman" w:hAnsi="Consolas" w:cs="Times New Roman"/>
+          <w:noProof w:val="0"/>
+          <w:color w:val="FF0000"/>
+          <w:lang w:val="pt-BR" w:eastAsia="pt-BR"/>
+        </w:rPr>
+        <w:t>-gap:</w:t>
+      </w:r>
+      <w:r>
+        <w:rPr>
+          <w:rFonts w:ascii="Consolas" w:eastAsia="Times New Roman" w:hAnsi="Consolas" w:cs="Times New Roman"/>
+          <w:noProof w:val="0"/>
+          <w:color w:val="000000"/>
+          <w:lang w:val="pt-BR" w:eastAsia="pt-BR"/>
+        </w:rPr>
+        <w:t> </w:t>
+      </w:r>
+      <w:r>
+        <w:rPr>
+          <w:rFonts w:ascii="Consolas" w:eastAsia="Times New Roman" w:hAnsi="Consolas" w:cs="Times New Roman"/>
+          <w:noProof w:val="0"/>
+          <w:color w:val="098658"/>
+          <w:lang w:val="pt-BR" w:eastAsia="pt-BR"/>
+        </w:rPr>
+        <w:t>5px</w:t>
+      </w:r>
+      <w:r>
+        <w:rPr>
+          <w:rFonts w:ascii="Consolas" w:eastAsia="Times New Roman" w:hAnsi="Consolas" w:cs="Times New Roman"/>
+          <w:noProof w:val="0"/>
+          <w:color w:val="000000"/>
+          <w:lang w:val="pt-BR" w:eastAsia="pt-BR"/>
+        </w:rPr>
+        <w:t>;</w:t>
+      </w:r>
+    </w:p>
+    <w:p>
+      <w:pPr>
+        <w:pStyle w:val="SemEspaamento"/>
+        <w:rPr>
+          <w:lang w:val="pt-BR" w:eastAsia="pt-BR"/>
+        </w:rPr>
+      </w:pPr>
+    </w:p>
+    <w:p>
+      <w:pPr>
+        <w:pStyle w:val="SemEspaamento"/>
+        <w:rPr>
+          <w:u w:val="single"/>
+        </w:rPr>
+      </w:pPr>
+      <w:r>
+        <w:rPr>
+          <w:u w:val="single"/>
+        </w:rPr>
+        <w:t>Add Gaps Faster with grid-gap</w:t>
+      </w:r>
+    </w:p>
+    <w:p>
+      <w:pPr>
+        <w:pStyle w:val="SemEspaamento"/>
+        <w:rPr>
+          <w:u w:val="single"/>
+        </w:rPr>
+      </w:pPr>
+    </w:p>
+    <w:p>
+      <w:pPr>
+        <w:pStyle w:val="SemEspaamento"/>
+      </w:pPr>
+      <w:r>
+        <w:t>grid-gap is a shorthand property for grid-row-gap and grid-column-gap from the previous two challenges that's more convenient to use. If grid-gap has one value, it will create a gap between all rows and columns. However, if there are two values, it will use the first one to set the gap between the rows and the second value for the columns.</w:t>
+      </w:r>
+    </w:p>
+    <w:p>
+      <w:pPr>
+        <w:pStyle w:val="SemEspaamento"/>
+        <w:rPr>
+          <w:rFonts w:ascii="Courier New" w:eastAsia="Times New Roman" w:hAnsi="Courier New" w:cs="Courier New"/>
+          <w:noProof w:val="0"/>
+          <w:color w:val="1B1B32"/>
+          <w:sz w:val="27"/>
+          <w:szCs w:val="27"/>
+          <w:lang w:val="pt-BR" w:eastAsia="pt-BR"/>
+        </w:rPr>
+      </w:pPr>
+    </w:p>
+    <w:p>
+      <w:pPr>
+        <w:pStyle w:val="SemEspaamento"/>
+      </w:pPr>
+      <w:r>
+        <w:t>Use grid-gap to introduce a 10px gap between the rows and 20px gap between the columns.</w:t>
+      </w:r>
+    </w:p>
+    <w:p>
+      <w:pPr>
+        <w:pStyle w:val="SemEspaamento"/>
+        <w:rPr>
+          <w:lang w:eastAsia="pt-BR"/>
+        </w:rPr>
+      </w:pPr>
+    </w:p>
+    <w:p>
+      <w:pPr>
+        <w:pBdr>
+          <w:bottom w:val="single" w:sz="6" w:space="1" w:color="auto"/>
+        </w:pBdr>
+        <w:shd w:val="clear" w:color="auto" w:fill="FFFFFE"/>
+        <w:spacing w:after="0" w:line="360" w:lineRule="atLeast"/>
+        <w:rPr>
+          <w:rFonts w:ascii="Consolas" w:eastAsia="Times New Roman" w:hAnsi="Consolas" w:cs="Times New Roman"/>
+          <w:noProof w:val="0"/>
+          <w:color w:val="000000"/>
+          <w:lang w:val="pt-BR" w:eastAsia="pt-BR"/>
+        </w:rPr>
+      </w:pPr>
+      <w:r>
+        <w:rPr>
+          <w:rFonts w:ascii="Consolas" w:eastAsia="Times New Roman" w:hAnsi="Consolas" w:cs="Times New Roman"/>
+          <w:noProof w:val="0"/>
+          <w:color w:val="FF0000"/>
+          <w:lang w:val="pt-BR" w:eastAsia="pt-BR"/>
+        </w:rPr>
+        <w:t>grid-gap:</w:t>
+      </w:r>
+      <w:r>
+        <w:rPr>
+          <w:rFonts w:ascii="Consolas" w:eastAsia="Times New Roman" w:hAnsi="Consolas" w:cs="Times New Roman"/>
+          <w:noProof w:val="0"/>
+          <w:color w:val="000000"/>
+          <w:lang w:val="pt-BR" w:eastAsia="pt-BR"/>
+        </w:rPr>
+        <w:t> </w:t>
+      </w:r>
+      <w:r>
+        <w:rPr>
+          <w:rFonts w:ascii="Consolas" w:eastAsia="Times New Roman" w:hAnsi="Consolas" w:cs="Times New Roman"/>
+          <w:noProof w:val="0"/>
+          <w:color w:val="098658"/>
+          <w:lang w:val="pt-BR" w:eastAsia="pt-BR"/>
+        </w:rPr>
+        <w:t>10px</w:t>
+      </w:r>
+      <w:r>
+        <w:rPr>
+          <w:rFonts w:ascii="Consolas" w:eastAsia="Times New Roman" w:hAnsi="Consolas" w:cs="Times New Roman"/>
+          <w:noProof w:val="0"/>
+          <w:color w:val="000000"/>
+          <w:lang w:val="pt-BR" w:eastAsia="pt-BR"/>
+        </w:rPr>
+        <w:t> </w:t>
+      </w:r>
+      <w:r>
+        <w:rPr>
+          <w:rFonts w:ascii="Consolas" w:eastAsia="Times New Roman" w:hAnsi="Consolas" w:cs="Times New Roman"/>
+          <w:noProof w:val="0"/>
+          <w:color w:val="098658"/>
+          <w:lang w:val="pt-BR" w:eastAsia="pt-BR"/>
+        </w:rPr>
+        <w:t>20px</w:t>
+      </w:r>
+      <w:r>
+        <w:rPr>
+          <w:rFonts w:ascii="Consolas" w:eastAsia="Times New Roman" w:hAnsi="Consolas" w:cs="Times New Roman"/>
+          <w:noProof w:val="0"/>
+          <w:color w:val="000000"/>
+          <w:lang w:val="pt-BR" w:eastAsia="pt-BR"/>
+        </w:rPr>
+        <w:t>;</w:t>
+      </w:r>
+    </w:p>
+    <w:p>
+      <w:pPr>
+        <w:shd w:val="clear" w:color="auto" w:fill="FFFFFE"/>
+        <w:spacing w:after="0" w:line="360" w:lineRule="atLeast"/>
+        <w:rPr>
+          <w:rFonts w:ascii="Consolas" w:eastAsia="Times New Roman" w:hAnsi="Consolas" w:cs="Times New Roman"/>
+          <w:noProof w:val="0"/>
+          <w:color w:val="000000"/>
+          <w:lang w:val="pt-BR" w:eastAsia="pt-BR"/>
+        </w:rPr>
+      </w:pPr>
+    </w:p>
+    <w:p>
+      <w:pPr>
+        <w:pStyle w:val="SemEspaamento"/>
+        <w:rPr>
+          <w:u w:val="single"/>
+          <w:lang w:eastAsia="pt-BR"/>
+        </w:rPr>
+      </w:pPr>
+      <w:r>
+        <w:rPr>
+          <w:u w:val="single"/>
+          <w:lang w:eastAsia="pt-BR"/>
+        </w:rPr>
+        <w:t>Use grid-column to Control Spacing</w:t>
+      </w:r>
+    </w:p>
+    <w:p>
+      <w:pPr>
+        <w:pStyle w:val="SemEspaamento"/>
+        <w:rPr>
+          <w:lang w:eastAsia="pt-BR"/>
+        </w:rPr>
+      </w:pPr>
+    </w:p>
+    <w:p>
+      <w:pPr>
+        <w:pStyle w:val="SemEspaamento"/>
+      </w:pPr>
+      <w:r>
+        <w:t>Up to this point, all the properties that have been discussed are for grid containers. The grid-column property is the first one for use on the grid items themselves.</w:t>
+      </w:r>
+    </w:p>
+    <w:p>
+      <w:pPr>
+        <w:pStyle w:val="SemEspaamento"/>
+      </w:pPr>
+    </w:p>
+    <w:p>
+      <w:pPr>
+        <w:pStyle w:val="SemEspaamento"/>
+      </w:pPr>
+      <w:r>
+        <w:t xml:space="preserve">The hypothetical horizontal and vertical lines that create the grid are referred to as lines. </w:t>
+      </w:r>
+    </w:p>
+    <w:p>
+      <w:pPr>
+        <w:pStyle w:val="SemEspaamento"/>
+      </w:pPr>
+      <w:r>
+        <w:t>These lines are numbered starting with 1 at the top left corner of the grid and move right for columns and down for rows, counting upward.</w:t>
+      </w:r>
+    </w:p>
+    <w:p>
+      <w:pPr>
+        <w:pStyle w:val="SemEspaamento"/>
+      </w:pPr>
+    </w:p>
+    <w:p>
+      <w:pPr>
+        <w:pStyle w:val="SemEspaamento"/>
+      </w:pPr>
+      <w:r>
+        <w:lastRenderedPageBreak/>
+        <w:t>To control the number of columns an item will consume, you can use the grid-column property in conjunction with the line numbers you want the item to start and stop at.</w:t>
+      </w:r>
+    </w:p>
+    <w:p>
+      <w:pPr>
+        <w:pStyle w:val="SemEspaamento"/>
+      </w:pPr>
+      <w:r>
+        <w:t>Here's an example:</w:t>
+      </w:r>
+    </w:p>
+    <w:p>
+      <w:pPr>
+        <w:pStyle w:val="SemEspaamento"/>
+      </w:pPr>
+    </w:p>
+    <w:p>
+      <w:pPr>
+        <w:pStyle w:val="SemEspaamento"/>
+        <w:rPr>
+          <w:rFonts w:ascii="Consolas" w:hAnsi="Consolas"/>
+          <w:color w:val="999999"/>
+          <w:sz w:val="27"/>
+          <w:szCs w:val="27"/>
+          <w:lang w:eastAsia="pt-BR"/>
+        </w:rPr>
+      </w:pPr>
+      <w:r>
+        <w:rPr>
+          <w:rFonts w:ascii="Consolas" w:hAnsi="Consolas"/>
+          <w:color w:val="990055"/>
+          <w:sz w:val="27"/>
+          <w:szCs w:val="27"/>
+          <w:lang w:eastAsia="pt-BR"/>
+        </w:rPr>
+        <w:t>grid-column</w:t>
+      </w:r>
+      <w:r>
+        <w:rPr>
+          <w:rFonts w:ascii="Consolas" w:hAnsi="Consolas"/>
+          <w:color w:val="999999"/>
+          <w:sz w:val="27"/>
+          <w:szCs w:val="27"/>
+          <w:lang w:eastAsia="pt-BR"/>
+        </w:rPr>
+        <w:t>:</w:t>
+      </w:r>
+      <w:r>
+        <w:rPr>
+          <w:rFonts w:ascii="Consolas" w:hAnsi="Consolas"/>
+          <w:color w:val="000000"/>
+          <w:sz w:val="27"/>
+          <w:szCs w:val="27"/>
+          <w:lang w:eastAsia="pt-BR"/>
+        </w:rPr>
+        <w:t xml:space="preserve"> 1 / 3</w:t>
+      </w:r>
+      <w:r>
+        <w:rPr>
+          <w:rFonts w:ascii="Consolas" w:hAnsi="Consolas"/>
+          <w:color w:val="999999"/>
+          <w:sz w:val="27"/>
+          <w:szCs w:val="27"/>
+          <w:lang w:eastAsia="pt-BR"/>
+        </w:rPr>
+        <w:t>;</w:t>
+      </w:r>
+    </w:p>
+    <w:p>
+      <w:pPr>
+        <w:pStyle w:val="SemEspaamento"/>
+        <w:rPr>
+          <w:rFonts w:ascii="Consolas" w:hAnsi="Consolas"/>
+          <w:color w:val="999999"/>
+          <w:sz w:val="27"/>
+          <w:szCs w:val="27"/>
+          <w:lang w:eastAsia="pt-BR"/>
+        </w:rPr>
+      </w:pPr>
+    </w:p>
+    <w:p>
+      <w:pPr>
+        <w:pStyle w:val="SemEspaamento"/>
+      </w:pPr>
+      <w:r>
+        <w:t>This will make the item start at the first vertical line of the grid on the left and span to the 3rd line of the grid, consuming two columns.</w:t>
+      </w:r>
+    </w:p>
+    <w:p>
+      <w:pPr>
+        <w:pStyle w:val="SemEspaamento"/>
+      </w:pPr>
+    </w:p>
+    <w:p>
+      <w:pPr>
+        <w:pStyle w:val="SemEspaamento"/>
+      </w:pPr>
+      <w:r>
+        <w:t>Make the item with the class item5 consume the last two columns of the grid.</w:t>
+      </w:r>
+    </w:p>
+    <w:p>
+      <w:pPr>
+        <w:shd w:val="clear" w:color="auto" w:fill="FFFFFE"/>
+        <w:spacing w:after="0" w:line="360" w:lineRule="atLeast"/>
+        <w:rPr>
+          <w:rFonts w:ascii="Consolas" w:eastAsia="Times New Roman" w:hAnsi="Consolas" w:cs="Times New Roman"/>
+          <w:noProof w:val="0"/>
+          <w:color w:val="000000"/>
+          <w:lang w:eastAsia="pt-BR"/>
+        </w:rPr>
+      </w:pPr>
+    </w:p>
+    <w:p>
+      <w:pPr>
+        <w:pBdr>
+          <w:bottom w:val="single" w:sz="6" w:space="1" w:color="auto"/>
+        </w:pBdr>
+        <w:shd w:val="clear" w:color="auto" w:fill="FFFFFE"/>
+        <w:spacing w:after="0" w:line="360" w:lineRule="atLeast"/>
+        <w:rPr>
+          <w:rFonts w:ascii="Consolas" w:eastAsia="Times New Roman" w:hAnsi="Consolas" w:cs="Times New Roman"/>
+          <w:noProof w:val="0"/>
+          <w:color w:val="000000"/>
+          <w:lang w:val="pt-BR" w:eastAsia="pt-BR"/>
+        </w:rPr>
+      </w:pPr>
+      <w:r>
+        <w:rPr>
+          <w:rFonts w:ascii="Consolas" w:eastAsia="Times New Roman" w:hAnsi="Consolas" w:cs="Times New Roman"/>
+          <w:noProof w:val="0"/>
+          <w:color w:val="000000"/>
+          <w:lang w:val="pt-BR" w:eastAsia="pt-BR"/>
+        </w:rPr>
+        <w:t> </w:t>
+      </w:r>
+      <w:r>
+        <w:rPr>
+          <w:rFonts w:ascii="Consolas" w:eastAsia="Times New Roman" w:hAnsi="Consolas" w:cs="Times New Roman"/>
+          <w:noProof w:val="0"/>
+          <w:color w:val="FF0000"/>
+          <w:lang w:val="pt-BR" w:eastAsia="pt-BR"/>
+        </w:rPr>
+        <w:t>grid-</w:t>
+      </w:r>
+      <w:proofErr w:type="spellStart"/>
+      <w:r>
+        <w:rPr>
+          <w:rFonts w:ascii="Consolas" w:eastAsia="Times New Roman" w:hAnsi="Consolas" w:cs="Times New Roman"/>
+          <w:noProof w:val="0"/>
+          <w:color w:val="FF0000"/>
+          <w:lang w:val="pt-BR" w:eastAsia="pt-BR"/>
+        </w:rPr>
+        <w:t>column</w:t>
+      </w:r>
+      <w:proofErr w:type="spellEnd"/>
+      <w:r>
+        <w:rPr>
+          <w:rFonts w:ascii="Consolas" w:eastAsia="Times New Roman" w:hAnsi="Consolas" w:cs="Times New Roman"/>
+          <w:noProof w:val="0"/>
+          <w:color w:val="FF0000"/>
+          <w:lang w:val="pt-BR" w:eastAsia="pt-BR"/>
+        </w:rPr>
+        <w:t>:</w:t>
+      </w:r>
+      <w:r>
+        <w:rPr>
+          <w:rFonts w:ascii="Consolas" w:eastAsia="Times New Roman" w:hAnsi="Consolas" w:cs="Times New Roman"/>
+          <w:noProof w:val="0"/>
+          <w:color w:val="000000"/>
+          <w:lang w:val="pt-BR" w:eastAsia="pt-BR"/>
+        </w:rPr>
+        <w:t>  </w:t>
+      </w:r>
+      <w:r>
+        <w:rPr>
+          <w:rFonts w:ascii="Consolas" w:eastAsia="Times New Roman" w:hAnsi="Consolas" w:cs="Times New Roman"/>
+          <w:noProof w:val="0"/>
+          <w:color w:val="098658"/>
+          <w:lang w:val="pt-BR" w:eastAsia="pt-BR"/>
+        </w:rPr>
+        <w:t>2</w:t>
+      </w:r>
+      <w:r>
+        <w:rPr>
+          <w:rFonts w:ascii="Consolas" w:eastAsia="Times New Roman" w:hAnsi="Consolas" w:cs="Times New Roman"/>
+          <w:noProof w:val="0"/>
+          <w:color w:val="098658"/>
+          <w:lang w:val="pt-BR" w:eastAsia="pt-BR"/>
+        </w:rPr>
+        <w:t xml:space="preserve"> </w:t>
+      </w:r>
+      <w:r>
+        <w:rPr>
+          <w:rFonts w:ascii="Consolas" w:eastAsia="Times New Roman" w:hAnsi="Consolas" w:cs="Times New Roman"/>
+          <w:noProof w:val="0"/>
+          <w:color w:val="000000"/>
+          <w:lang w:val="pt-BR" w:eastAsia="pt-BR"/>
+        </w:rPr>
+        <w:t>/</w:t>
+      </w:r>
+      <w:r>
+        <w:rPr>
+          <w:rFonts w:ascii="Consolas" w:eastAsia="Times New Roman" w:hAnsi="Consolas" w:cs="Times New Roman"/>
+          <w:noProof w:val="0"/>
+          <w:color w:val="000000"/>
+          <w:lang w:val="pt-BR" w:eastAsia="pt-BR"/>
+        </w:rPr>
+        <w:t xml:space="preserve"> </w:t>
+      </w:r>
+      <w:r>
+        <w:rPr>
+          <w:rFonts w:ascii="Consolas" w:eastAsia="Times New Roman" w:hAnsi="Consolas" w:cs="Times New Roman"/>
+          <w:noProof w:val="0"/>
+          <w:color w:val="098658"/>
+          <w:lang w:val="pt-BR" w:eastAsia="pt-BR"/>
+        </w:rPr>
+        <w:t>4</w:t>
+      </w:r>
+      <w:r>
+        <w:rPr>
+          <w:rFonts w:ascii="Consolas" w:eastAsia="Times New Roman" w:hAnsi="Consolas" w:cs="Times New Roman"/>
+          <w:noProof w:val="0"/>
+          <w:color w:val="000000"/>
+          <w:lang w:val="pt-BR" w:eastAsia="pt-BR"/>
+        </w:rPr>
+        <w:t>;</w:t>
+      </w:r>
+    </w:p>
+    <w:p>
+      <w:pPr>
+        <w:shd w:val="clear" w:color="auto" w:fill="FFFFFE"/>
+        <w:spacing w:after="0" w:line="360" w:lineRule="atLeast"/>
+        <w:rPr>
+          <w:rFonts w:ascii="Consolas" w:eastAsia="Times New Roman" w:hAnsi="Consolas" w:cs="Times New Roman"/>
+          <w:noProof w:val="0"/>
+          <w:color w:val="000000"/>
+          <w:lang w:val="pt-BR" w:eastAsia="pt-BR"/>
+        </w:rPr>
+      </w:pPr>
+    </w:p>
+    <w:p>
+      <w:pPr>
+        <w:pStyle w:val="SemEspaamento"/>
+        <w:rPr>
+          <w:u w:val="single"/>
+          <w:lang w:eastAsia="pt-BR"/>
+        </w:rPr>
+      </w:pPr>
+      <w:r>
+        <w:rPr>
+          <w:u w:val="single"/>
+          <w:lang w:eastAsia="pt-BR"/>
+        </w:rPr>
+        <w:t>Use grid-row to Control Spacing</w:t>
+      </w:r>
+    </w:p>
+    <w:p>
+      <w:pPr>
+        <w:pStyle w:val="SemEspaamento"/>
+        <w:rPr>
+          <w:lang w:eastAsia="pt-BR"/>
+        </w:rPr>
+      </w:pPr>
+    </w:p>
+    <w:p>
+      <w:pPr>
+        <w:pStyle w:val="SemEspaamento"/>
+      </w:pPr>
+      <w:r>
+        <w:t xml:space="preserve">Of course, you can make items consume multiple rows just like you can with columns. </w:t>
+      </w:r>
+    </w:p>
+    <w:p>
+      <w:pPr>
+        <w:pStyle w:val="SemEspaamento"/>
+      </w:pPr>
+      <w:r>
+        <w:t>You define the horizontal lines you want an item to start and stop at using the grid-row property on a grid item.</w:t>
+      </w:r>
+    </w:p>
+    <w:p>
+      <w:pPr>
+        <w:pStyle w:val="SemEspaamento"/>
+      </w:pPr>
+    </w:p>
+    <w:p>
+      <w:pPr>
+        <w:pStyle w:val="SemEspaamento"/>
+      </w:pPr>
+      <w:r>
+        <w:t>Make the element with the item5 class consume the last two rows.</w:t>
+      </w:r>
+    </w:p>
+    <w:p>
+      <w:pPr>
+        <w:shd w:val="clear" w:color="auto" w:fill="FFFFFE"/>
+        <w:spacing w:after="0" w:line="360" w:lineRule="atLeast"/>
+        <w:rPr>
+          <w:rFonts w:ascii="Consolas" w:eastAsia="Times New Roman" w:hAnsi="Consolas" w:cs="Times New Roman"/>
+          <w:noProof w:val="0"/>
+          <w:color w:val="000000"/>
+          <w:lang w:eastAsia="pt-BR"/>
+        </w:rPr>
+      </w:pPr>
+    </w:p>
+    <w:p>
+      <w:pPr>
+        <w:pBdr>
+          <w:bottom w:val="single" w:sz="6" w:space="1" w:color="auto"/>
+        </w:pBdr>
+        <w:shd w:val="clear" w:color="auto" w:fill="FFFFFE"/>
+        <w:spacing w:after="0" w:line="360" w:lineRule="atLeast"/>
+        <w:rPr>
+          <w:rFonts w:ascii="Consolas" w:eastAsia="Times New Roman" w:hAnsi="Consolas" w:cs="Times New Roman"/>
+          <w:noProof w:val="0"/>
+          <w:color w:val="000000"/>
+          <w:sz w:val="27"/>
+          <w:szCs w:val="27"/>
+          <w:lang w:val="pt-BR" w:eastAsia="pt-BR"/>
+        </w:rPr>
+      </w:pPr>
+      <w:r>
+        <w:rPr>
+          <w:rFonts w:ascii="Consolas" w:eastAsia="Times New Roman" w:hAnsi="Consolas" w:cs="Times New Roman"/>
+          <w:noProof w:val="0"/>
+          <w:color w:val="FF0000"/>
+          <w:sz w:val="27"/>
+          <w:szCs w:val="27"/>
+          <w:lang w:val="pt-BR" w:eastAsia="pt-BR"/>
+        </w:rPr>
+        <w:t>grid-</w:t>
+      </w:r>
+      <w:proofErr w:type="spellStart"/>
+      <w:r>
+        <w:rPr>
+          <w:rFonts w:ascii="Consolas" w:eastAsia="Times New Roman" w:hAnsi="Consolas" w:cs="Times New Roman"/>
+          <w:noProof w:val="0"/>
+          <w:color w:val="FF0000"/>
+          <w:sz w:val="27"/>
+          <w:szCs w:val="27"/>
+          <w:lang w:val="pt-BR" w:eastAsia="pt-BR"/>
+        </w:rPr>
+        <w:t>row</w:t>
+      </w:r>
+      <w:proofErr w:type="spellEnd"/>
+      <w:r>
+        <w:rPr>
+          <w:rFonts w:ascii="Consolas" w:eastAsia="Times New Roman" w:hAnsi="Consolas" w:cs="Times New Roman"/>
+          <w:noProof w:val="0"/>
+          <w:color w:val="FF0000"/>
+          <w:sz w:val="27"/>
+          <w:szCs w:val="27"/>
+          <w:lang w:val="pt-BR" w:eastAsia="pt-BR"/>
+        </w:rPr>
+        <w:t>:</w:t>
+      </w:r>
+      <w:r>
+        <w:rPr>
+          <w:rFonts w:ascii="Consolas" w:eastAsia="Times New Roman" w:hAnsi="Consolas" w:cs="Times New Roman"/>
+          <w:noProof w:val="0"/>
+          <w:color w:val="000000"/>
+          <w:sz w:val="27"/>
+          <w:szCs w:val="27"/>
+          <w:lang w:val="pt-BR" w:eastAsia="pt-BR"/>
+        </w:rPr>
+        <w:t> </w:t>
+      </w:r>
+      <w:r>
+        <w:rPr>
+          <w:rFonts w:ascii="Consolas" w:eastAsia="Times New Roman" w:hAnsi="Consolas" w:cs="Times New Roman"/>
+          <w:noProof w:val="0"/>
+          <w:color w:val="098658"/>
+          <w:sz w:val="27"/>
+          <w:szCs w:val="27"/>
+          <w:lang w:val="pt-BR" w:eastAsia="pt-BR"/>
+        </w:rPr>
+        <w:t>2</w:t>
+      </w:r>
+      <w:r>
+        <w:rPr>
+          <w:rFonts w:ascii="Consolas" w:eastAsia="Times New Roman" w:hAnsi="Consolas" w:cs="Times New Roman"/>
+          <w:noProof w:val="0"/>
+          <w:color w:val="000000"/>
+          <w:sz w:val="27"/>
+          <w:szCs w:val="27"/>
+          <w:lang w:val="pt-BR" w:eastAsia="pt-BR"/>
+        </w:rPr>
+        <w:t> / </w:t>
+      </w:r>
+      <w:r>
+        <w:rPr>
+          <w:rFonts w:ascii="Consolas" w:eastAsia="Times New Roman" w:hAnsi="Consolas" w:cs="Times New Roman"/>
+          <w:noProof w:val="0"/>
+          <w:color w:val="098658"/>
+          <w:sz w:val="27"/>
+          <w:szCs w:val="27"/>
+          <w:lang w:val="pt-BR" w:eastAsia="pt-BR"/>
+        </w:rPr>
+        <w:t>4</w:t>
+      </w:r>
+      <w:r>
+        <w:rPr>
+          <w:rFonts w:ascii="Consolas" w:eastAsia="Times New Roman" w:hAnsi="Consolas" w:cs="Times New Roman"/>
+          <w:noProof w:val="0"/>
+          <w:color w:val="000000"/>
+          <w:sz w:val="27"/>
+          <w:szCs w:val="27"/>
+          <w:lang w:val="pt-BR" w:eastAsia="pt-BR"/>
+        </w:rPr>
+        <w:t>;</w:t>
+      </w:r>
+    </w:p>
+    <w:p>
+      <w:pPr>
+        <w:shd w:val="clear" w:color="auto" w:fill="FFFFFE"/>
+        <w:spacing w:after="0" w:line="360" w:lineRule="atLeast"/>
+        <w:rPr>
+          <w:rFonts w:ascii="Consolas" w:eastAsia="Times New Roman" w:hAnsi="Consolas" w:cs="Times New Roman"/>
+          <w:noProof w:val="0"/>
+          <w:color w:val="000000"/>
+          <w:lang w:eastAsia="pt-BR"/>
+        </w:rPr>
+      </w:pPr>
+    </w:p>
+    <w:p>
+      <w:pPr>
+        <w:pStyle w:val="SemEspaamento"/>
+        <w:rPr>
+          <w:u w:val="single"/>
+          <w:lang w:eastAsia="pt-BR"/>
+        </w:rPr>
+      </w:pPr>
+      <w:r>
+        <w:rPr>
+          <w:u w:val="single"/>
+          <w:lang w:eastAsia="pt-BR"/>
+        </w:rPr>
+        <w:t>Align an Item Horizontally using justify-self</w:t>
+      </w:r>
+    </w:p>
+    <w:p>
+      <w:pPr>
+        <w:pStyle w:val="SemEspaamento"/>
+        <w:rPr>
+          <w:lang w:eastAsia="pt-BR"/>
+        </w:rPr>
+      </w:pPr>
+    </w:p>
+    <w:p>
+      <w:pPr>
+        <w:pStyle w:val="SemEspaamento"/>
+      </w:pPr>
+      <w:r>
+        <w:t xml:space="preserve">In CSS Grid, the content of each item is located in a box which is referred to as a cell. </w:t>
+      </w:r>
+    </w:p>
+    <w:p>
+      <w:pPr>
+        <w:pStyle w:val="SemEspaamento"/>
+      </w:pPr>
+      <w:r>
+        <w:t xml:space="preserve">You can align the content's position within its cell horizontally using the justify-self property on a grid item. </w:t>
+      </w:r>
+    </w:p>
+    <w:p>
+      <w:pPr>
+        <w:pStyle w:val="SemEspaamento"/>
+      </w:pPr>
+      <w:r>
+        <w:t>By default, this property has a value of stretch, which will make the content fill the whole width of the cell. This CSS Grid property accepts other values as well:</w:t>
+      </w:r>
+    </w:p>
+    <w:p>
+      <w:pPr>
+        <w:pStyle w:val="SemEspaamento"/>
+      </w:pPr>
+    </w:p>
+    <w:p>
+      <w:pPr>
+        <w:pStyle w:val="SemEspaamento"/>
+        <w:numPr>
+          <w:ilvl w:val="0"/>
+          <w:numId w:val="2"/>
+        </w:numPr>
+      </w:pPr>
+      <w:r>
+        <w:t>start: aligns the content at the left of the cell,</w:t>
+      </w:r>
+    </w:p>
+    <w:p>
+      <w:pPr>
+        <w:pStyle w:val="SemEspaamento"/>
+        <w:numPr>
+          <w:ilvl w:val="0"/>
+          <w:numId w:val="2"/>
+        </w:numPr>
+      </w:pPr>
+      <w:r>
+        <w:t>center: aligns the content in the center of the cell,</w:t>
+      </w:r>
+    </w:p>
+    <w:p>
+      <w:pPr>
+        <w:pStyle w:val="SemEspaamento"/>
+        <w:numPr>
+          <w:ilvl w:val="0"/>
+          <w:numId w:val="2"/>
+        </w:numPr>
+      </w:pPr>
+      <w:r>
+        <w:t>end: aligns the content at the right of the cell.</w:t>
+      </w:r>
+    </w:p>
+    <w:p>
+      <w:pPr>
+        <w:pStyle w:val="SemEspaamento"/>
+        <w:rPr>
+          <w:sz w:val="27"/>
+          <w:szCs w:val="27"/>
+          <w:lang w:val="pt-BR" w:eastAsia="pt-BR"/>
+        </w:rPr>
+      </w:pPr>
+    </w:p>
+    <w:p>
+      <w:pPr>
+        <w:pStyle w:val="SemEspaamento"/>
+      </w:pPr>
+      <w:r>
+        <w:t>Use the justify-self property to center the item with the class item2.</w:t>
+      </w:r>
+    </w:p>
+    <w:p>
+      <w:pPr>
+        <w:pBdr>
+          <w:bottom w:val="single" w:sz="6" w:space="1" w:color="auto"/>
+        </w:pBdr>
+        <w:shd w:val="clear" w:color="auto" w:fill="FFFFFE"/>
+        <w:spacing w:after="0" w:line="360" w:lineRule="atLeast"/>
+        <w:rPr>
+          <w:rFonts w:ascii="Consolas" w:eastAsia="Times New Roman" w:hAnsi="Consolas" w:cs="Times New Roman"/>
+          <w:noProof w:val="0"/>
+          <w:color w:val="000000"/>
+          <w:sz w:val="27"/>
+          <w:szCs w:val="27"/>
+          <w:lang w:val="pt-BR" w:eastAsia="pt-BR"/>
+        </w:rPr>
+      </w:pPr>
+      <w:proofErr w:type="spellStart"/>
+      <w:r>
+        <w:rPr>
+          <w:rFonts w:ascii="Consolas" w:eastAsia="Times New Roman" w:hAnsi="Consolas" w:cs="Times New Roman"/>
+          <w:noProof w:val="0"/>
+          <w:color w:val="FF0000"/>
+          <w:sz w:val="27"/>
+          <w:szCs w:val="27"/>
+          <w:lang w:val="pt-BR" w:eastAsia="pt-BR"/>
+        </w:rPr>
+        <w:t>justify</w:t>
+      </w:r>
+      <w:proofErr w:type="spellEnd"/>
+      <w:r>
+        <w:rPr>
+          <w:rFonts w:ascii="Consolas" w:eastAsia="Times New Roman" w:hAnsi="Consolas" w:cs="Times New Roman"/>
+          <w:noProof w:val="0"/>
+          <w:color w:val="FF0000"/>
+          <w:sz w:val="27"/>
+          <w:szCs w:val="27"/>
+          <w:lang w:val="pt-BR" w:eastAsia="pt-BR"/>
+        </w:rPr>
+        <w:t>-self:</w:t>
+      </w:r>
+      <w:r>
+        <w:rPr>
+          <w:rFonts w:ascii="Consolas" w:eastAsia="Times New Roman" w:hAnsi="Consolas" w:cs="Times New Roman"/>
+          <w:noProof w:val="0"/>
+          <w:color w:val="000000"/>
+          <w:sz w:val="27"/>
+          <w:szCs w:val="27"/>
+          <w:lang w:val="pt-BR" w:eastAsia="pt-BR"/>
+        </w:rPr>
+        <w:t> </w:t>
+      </w:r>
+      <w:r>
+        <w:rPr>
+          <w:rFonts w:ascii="Consolas" w:eastAsia="Times New Roman" w:hAnsi="Consolas" w:cs="Times New Roman"/>
+          <w:noProof w:val="0"/>
+          <w:color w:val="0451A5"/>
+          <w:sz w:val="27"/>
+          <w:szCs w:val="27"/>
+          <w:lang w:val="pt-BR" w:eastAsia="pt-BR"/>
+        </w:rPr>
+        <w:t>center</w:t>
+      </w:r>
+      <w:r>
+        <w:rPr>
+          <w:rFonts w:ascii="Consolas" w:eastAsia="Times New Roman" w:hAnsi="Consolas" w:cs="Times New Roman"/>
+          <w:noProof w:val="0"/>
+          <w:color w:val="000000"/>
+          <w:sz w:val="27"/>
+          <w:szCs w:val="27"/>
+          <w:lang w:val="pt-BR" w:eastAsia="pt-BR"/>
+        </w:rPr>
+        <w:t>;</w:t>
+      </w:r>
+    </w:p>
+    <w:p>
+      <w:pPr>
+        <w:shd w:val="clear" w:color="auto" w:fill="FFFFFE"/>
+        <w:spacing w:after="0" w:line="360" w:lineRule="atLeast"/>
+        <w:rPr>
+          <w:rFonts w:ascii="Consolas" w:eastAsia="Times New Roman" w:hAnsi="Consolas" w:cs="Times New Roman"/>
+          <w:noProof w:val="0"/>
+          <w:color w:val="000000"/>
+          <w:lang w:eastAsia="pt-BR"/>
+        </w:rPr>
+      </w:pPr>
+    </w:p>
+    <w:p>
+      <w:pPr>
+        <w:shd w:val="clear" w:color="auto" w:fill="FFFFFE"/>
+        <w:spacing w:after="0" w:line="360" w:lineRule="atLeast"/>
+        <w:rPr>
+          <w:rFonts w:ascii="Consolas" w:eastAsia="Times New Roman" w:hAnsi="Consolas" w:cs="Times New Roman"/>
+          <w:noProof w:val="0"/>
+          <w:color w:val="000000"/>
+          <w:lang w:eastAsia="pt-BR"/>
+        </w:rPr>
+      </w:pPr>
+    </w:p>
+    <w:p>
+      <w:pPr>
+        <w:pStyle w:val="SemEspaamento"/>
+        <w:rPr>
+          <w:lang w:eastAsia="pt-BR"/>
+        </w:rPr>
+      </w:pPr>
+    </w:p>
+    <w:p>
+      <w:pPr>
+        <w:shd w:val="clear" w:color="auto" w:fill="FFFFFE"/>
+        <w:spacing w:after="0" w:line="360" w:lineRule="atLeast"/>
+        <w:rPr>
+          <w:rFonts w:ascii="Consolas" w:eastAsia="Times New Roman" w:hAnsi="Consolas" w:cs="Times New Roman"/>
+          <w:noProof w:val="0"/>
+          <w:color w:val="000000"/>
+          <w:lang w:eastAsia="pt-BR"/>
+        </w:rPr>
+      </w:pPr>
+    </w:p>
+    <w:p>
+      <w:pPr>
+        <w:pStyle w:val="SemEspaamento"/>
       </w:pPr>
     </w:p>
     <w:p>
@@ -504,6 +1780,243 @@
     </w:sectPr>
   </w:body>
 </w:document>
+</file>
+
+<file path=word/numbering.xml><?xml version="1.0" encoding="utf-8"?>
+<w:numbering xmlns:wpc="http://schemas.microsoft.com/office/word/2010/wordprocessingCanvas" xmlns:cx="http://schemas.microsoft.com/office/drawing/2014/chartex" xmlns:cx1="http://schemas.microsoft.com/office/drawing/2015/9/8/chartex" xmlns:cx2="http://schemas.microsoft.com/office/drawing/2015/10/21/chartex" xmlns:cx3="http://schemas.microsoft.com/office/drawing/2016/5/9/chartex" xmlns:cx4="http://schemas.microsoft.com/office/drawing/2016/5/10/chartex" xmlns:cx5="http://schemas.microsoft.com/office/drawing/2016/5/11/chartex" xmlns:cx6="http://schemas.microsoft.com/office/drawing/2016/5/12/chartex" xmlns:cx7="http://schemas.microsoft.com/office/drawing/2016/5/13/chartex" xmlns:cx8="http://schemas.microsoft.com/office/drawing/2016/5/14/chartex" xmlns:mc="http://schemas.openxmlformats.org/markup-compatibility/2006" xmlns:aink="http://schemas.microsoft.com/office/drawing/2016/ink" xmlns:am3d="http://schemas.microsoft.com/office/drawing/2017/model3d" xmlns:o="urn:schemas-microsoft-com:office:office" xmlns:r="http://schemas.openxmlformats.org/officeDocument/2006/relationships" xmlns:m="http://schemas.openxmlformats.org/officeDocument/2006/math" xmlns:v="urn:schemas-microsoft-com:vml" xmlns:wp14="http://schemas.microsoft.com/office/word/2010/wordprocessingDrawing" xmlns:wp="http://schemas.openxmlformats.org/drawingml/2006/wordprocessingDrawing" xmlns:w10="urn:schemas-microsoft-com:office:word" xmlns:w="http://schemas.openxmlformats.org/wordprocessingml/2006/main" xmlns:w14="http://schemas.microsoft.com/office/word/2010/wordml" xmlns:w15="http://schemas.microsoft.com/office/word/2012/wordml" xmlns:w16cex="http://schemas.microsoft.com/office/word/2018/wordml/cex" xmlns:w16cid="http://schemas.microsoft.com/office/word/2016/wordml/cid" xmlns:w16="http://schemas.microsoft.com/office/word/2018/wordml" xmlns:w16sdtdh="http://schemas.microsoft.com/office/word/2020/wordml/sdtdatahash" xmlns:w16se="http://schemas.microsoft.com/office/word/2015/wordml/symex" xmlns:wpg="http://schemas.microsoft.com/office/word/2010/wordprocessingGroup" xmlns:wpi="http://schemas.microsoft.com/office/word/2010/wordprocessingInk" xmlns:wne="http://schemas.microsoft.com/office/word/2006/wordml" xmlns:wps="http://schemas.microsoft.com/office/word/2010/wordprocessingShape" mc:Ignorable="w14 w15 w16se w16cid w16 w16cex w16sdtdh wp14">
+  <w:abstractNum w:abstractNumId="0" w15:restartNumberingAfterBreak="0">
+    <w:nsid w:val="0E52101D"/>
+    <w:multiLevelType w:val="hybridMultilevel"/>
+    <w:tmpl w:val="C116DBA8"/>
+    <w:lvl w:ilvl="0" w:tplc="04160001">
+      <w:start w:val="1"/>
+      <w:numFmt w:val="bullet"/>
+      <w:lvlText w:val=""/>
+      <w:lvlJc w:val="left"/>
+      <w:pPr>
+        <w:ind w:left="720" w:hanging="360"/>
+      </w:pPr>
+      <w:rPr>
+        <w:rFonts w:ascii="Symbol" w:hAnsi="Symbol" w:hint="default"/>
+      </w:rPr>
+    </w:lvl>
+    <w:lvl w:ilvl="1" w:tplc="04160003" w:tentative="1">
+      <w:start w:val="1"/>
+      <w:numFmt w:val="bullet"/>
+      <w:lvlText w:val="o"/>
+      <w:lvlJc w:val="left"/>
+      <w:pPr>
+        <w:ind w:left="1440" w:hanging="360"/>
+      </w:pPr>
+      <w:rPr>
+        <w:rFonts w:ascii="Courier New" w:hAnsi="Courier New" w:cs="Courier New" w:hint="default"/>
+      </w:rPr>
+    </w:lvl>
+    <w:lvl w:ilvl="2" w:tplc="04160005" w:tentative="1">
+      <w:start w:val="1"/>
+      <w:numFmt w:val="bullet"/>
+      <w:lvlText w:val=""/>
+      <w:lvlJc w:val="left"/>
+      <w:pPr>
+        <w:ind w:left="2160" w:hanging="360"/>
+      </w:pPr>
+      <w:rPr>
+        <w:rFonts w:ascii="Wingdings" w:hAnsi="Wingdings" w:hint="default"/>
+      </w:rPr>
+    </w:lvl>
+    <w:lvl w:ilvl="3" w:tplc="04160001" w:tentative="1">
+      <w:start w:val="1"/>
+      <w:numFmt w:val="bullet"/>
+      <w:lvlText w:val=""/>
+      <w:lvlJc w:val="left"/>
+      <w:pPr>
+        <w:ind w:left="2880" w:hanging="360"/>
+      </w:pPr>
+      <w:rPr>
+        <w:rFonts w:ascii="Symbol" w:hAnsi="Symbol" w:hint="default"/>
+      </w:rPr>
+    </w:lvl>
+    <w:lvl w:ilvl="4" w:tplc="04160003" w:tentative="1">
+      <w:start w:val="1"/>
+      <w:numFmt w:val="bullet"/>
+      <w:lvlText w:val="o"/>
+      <w:lvlJc w:val="left"/>
+      <w:pPr>
+        <w:ind w:left="3600" w:hanging="360"/>
+      </w:pPr>
+      <w:rPr>
+        <w:rFonts w:ascii="Courier New" w:hAnsi="Courier New" w:cs="Courier New" w:hint="default"/>
+      </w:rPr>
+    </w:lvl>
+    <w:lvl w:ilvl="5" w:tplc="04160005" w:tentative="1">
+      <w:start w:val="1"/>
+      <w:numFmt w:val="bullet"/>
+      <w:lvlText w:val=""/>
+      <w:lvlJc w:val="left"/>
+      <w:pPr>
+        <w:ind w:left="4320" w:hanging="360"/>
+      </w:pPr>
+      <w:rPr>
+        <w:rFonts w:ascii="Wingdings" w:hAnsi="Wingdings" w:hint="default"/>
+      </w:rPr>
+    </w:lvl>
+    <w:lvl w:ilvl="6" w:tplc="04160001" w:tentative="1">
+      <w:start w:val="1"/>
+      <w:numFmt w:val="bullet"/>
+      <w:lvlText w:val=""/>
+      <w:lvlJc w:val="left"/>
+      <w:pPr>
+        <w:ind w:left="5040" w:hanging="360"/>
+      </w:pPr>
+      <w:rPr>
+        <w:rFonts w:ascii="Symbol" w:hAnsi="Symbol" w:hint="default"/>
+      </w:rPr>
+    </w:lvl>
+    <w:lvl w:ilvl="7" w:tplc="04160003" w:tentative="1">
+      <w:start w:val="1"/>
+      <w:numFmt w:val="bullet"/>
+      <w:lvlText w:val="o"/>
+      <w:lvlJc w:val="left"/>
+      <w:pPr>
+        <w:ind w:left="5760" w:hanging="360"/>
+      </w:pPr>
+      <w:rPr>
+        <w:rFonts w:ascii="Courier New" w:hAnsi="Courier New" w:cs="Courier New" w:hint="default"/>
+      </w:rPr>
+    </w:lvl>
+    <w:lvl w:ilvl="8" w:tplc="04160005" w:tentative="1">
+      <w:start w:val="1"/>
+      <w:numFmt w:val="bullet"/>
+      <w:lvlText w:val=""/>
+      <w:lvlJc w:val="left"/>
+      <w:pPr>
+        <w:ind w:left="6480" w:hanging="360"/>
+      </w:pPr>
+      <w:rPr>
+        <w:rFonts w:ascii="Wingdings" w:hAnsi="Wingdings" w:hint="default"/>
+      </w:rPr>
+    </w:lvl>
+  </w:abstractNum>
+  <w:abstractNum w:abstractNumId="1" w15:restartNumberingAfterBreak="0">
+    <w:nsid w:val="2BC2794A"/>
+    <w:multiLevelType w:val="hybridMultilevel"/>
+    <w:tmpl w:val="972AB53E"/>
+    <w:lvl w:ilvl="0" w:tplc="04160001">
+      <w:start w:val="1"/>
+      <w:numFmt w:val="bullet"/>
+      <w:lvlText w:val=""/>
+      <w:lvlJc w:val="left"/>
+      <w:pPr>
+        <w:ind w:left="720" w:hanging="360"/>
+      </w:pPr>
+      <w:rPr>
+        <w:rFonts w:ascii="Symbol" w:hAnsi="Symbol" w:hint="default"/>
+      </w:rPr>
+    </w:lvl>
+    <w:lvl w:ilvl="1" w:tplc="04160003" w:tentative="1">
+      <w:start w:val="1"/>
+      <w:numFmt w:val="bullet"/>
+      <w:lvlText w:val="o"/>
+      <w:lvlJc w:val="left"/>
+      <w:pPr>
+        <w:ind w:left="1440" w:hanging="360"/>
+      </w:pPr>
+      <w:rPr>
+        <w:rFonts w:ascii="Courier New" w:hAnsi="Courier New" w:cs="Courier New" w:hint="default"/>
+      </w:rPr>
+    </w:lvl>
+    <w:lvl w:ilvl="2" w:tplc="04160005" w:tentative="1">
+      <w:start w:val="1"/>
+      <w:numFmt w:val="bullet"/>
+      <w:lvlText w:val=""/>
+      <w:lvlJc w:val="left"/>
+      <w:pPr>
+        <w:ind w:left="2160" w:hanging="360"/>
+      </w:pPr>
+      <w:rPr>
+        <w:rFonts w:ascii="Wingdings" w:hAnsi="Wingdings" w:hint="default"/>
+      </w:rPr>
+    </w:lvl>
+    <w:lvl w:ilvl="3" w:tplc="04160001" w:tentative="1">
+      <w:start w:val="1"/>
+      <w:numFmt w:val="bullet"/>
+      <w:lvlText w:val=""/>
+      <w:lvlJc w:val="left"/>
+      <w:pPr>
+        <w:ind w:left="2880" w:hanging="360"/>
+      </w:pPr>
+      <w:rPr>
+        <w:rFonts w:ascii="Symbol" w:hAnsi="Symbol" w:hint="default"/>
+      </w:rPr>
+    </w:lvl>
+    <w:lvl w:ilvl="4" w:tplc="04160003" w:tentative="1">
+      <w:start w:val="1"/>
+      <w:numFmt w:val="bullet"/>
+      <w:lvlText w:val="o"/>
+      <w:lvlJc w:val="left"/>
+      <w:pPr>
+        <w:ind w:left="3600" w:hanging="360"/>
+      </w:pPr>
+      <w:rPr>
+        <w:rFonts w:ascii="Courier New" w:hAnsi="Courier New" w:cs="Courier New" w:hint="default"/>
+      </w:rPr>
+    </w:lvl>
+    <w:lvl w:ilvl="5" w:tplc="04160005" w:tentative="1">
+      <w:start w:val="1"/>
+      <w:numFmt w:val="bullet"/>
+      <w:lvlText w:val=""/>
+      <w:lvlJc w:val="left"/>
+      <w:pPr>
+        <w:ind w:left="4320" w:hanging="360"/>
+      </w:pPr>
+      <w:rPr>
+        <w:rFonts w:ascii="Wingdings" w:hAnsi="Wingdings" w:hint="default"/>
+      </w:rPr>
+    </w:lvl>
+    <w:lvl w:ilvl="6" w:tplc="04160001" w:tentative="1">
+      <w:start w:val="1"/>
+      <w:numFmt w:val="bullet"/>
+      <w:lvlText w:val=""/>
+      <w:lvlJc w:val="left"/>
+      <w:pPr>
+        <w:ind w:left="5040" w:hanging="360"/>
+      </w:pPr>
+      <w:rPr>
+        <w:rFonts w:ascii="Symbol" w:hAnsi="Symbol" w:hint="default"/>
+      </w:rPr>
+    </w:lvl>
+    <w:lvl w:ilvl="7" w:tplc="04160003" w:tentative="1">
+      <w:start w:val="1"/>
+      <w:numFmt w:val="bullet"/>
+      <w:lvlText w:val="o"/>
+      <w:lvlJc w:val="left"/>
+      <w:pPr>
+        <w:ind w:left="5760" w:hanging="360"/>
+      </w:pPr>
+      <w:rPr>
+        <w:rFonts w:ascii="Courier New" w:hAnsi="Courier New" w:cs="Courier New" w:hint="default"/>
+      </w:rPr>
+    </w:lvl>
+    <w:lvl w:ilvl="8" w:tplc="04160005" w:tentative="1">
+      <w:start w:val="1"/>
+      <w:numFmt w:val="bullet"/>
+      <w:lvlText w:val=""/>
+      <w:lvlJc w:val="left"/>
+      <w:pPr>
+        <w:ind w:left="6480" w:hanging="360"/>
+      </w:pPr>
+      <w:rPr>
+        <w:rFonts w:ascii="Wingdings" w:hAnsi="Wingdings" w:hint="default"/>
+      </w:rPr>
+    </w:lvl>
+  </w:abstractNum>
+  <w:num w:numId="1">
+    <w:abstractNumId w:val="0"/>
+  </w:num>
+  <w:num w:numId="2">
+    <w:abstractNumId w:val="1"/>
+  </w:num>
+</w:numbering>
 </file>
 
 <file path=word/styles.xml><?xml version="1.0" encoding="utf-8"?>

</xml_diff>

<commit_message>
css grid studies part 2
</commit_message>
<xml_diff>
--- a/CSS Grid.docx
+++ b/CSS Grid.docx
@@ -835,7 +835,7 @@
           <w:rFonts w:ascii="Consolas" w:eastAsia="Times New Roman" w:hAnsi="Consolas" w:cs="Times New Roman"/>
           <w:noProof w:val="0"/>
           <w:color w:val="000000"/>
-          <w:lang w:val="pt-BR" w:eastAsia="pt-BR"/>
+          <w:lang w:eastAsia="pt-BR"/>
         </w:rPr>
       </w:pPr>
       <w:r>
@@ -843,36 +843,16 @@
           <w:rFonts w:ascii="Consolas" w:eastAsia="Times New Roman" w:hAnsi="Consolas" w:cs="Times New Roman"/>
           <w:noProof w:val="0"/>
           <w:color w:val="FF0000"/>
-          <w:lang w:val="pt-BR" w:eastAsia="pt-BR"/>
-        </w:rPr>
-        <w:t>grid-</w:t>
-      </w:r>
-      <w:proofErr w:type="spellStart"/>
-      <w:r>
-        <w:rPr>
-          <w:rFonts w:ascii="Consolas" w:eastAsia="Times New Roman" w:hAnsi="Consolas" w:cs="Times New Roman"/>
-          <w:noProof w:val="0"/>
-          <w:color w:val="FF0000"/>
-          <w:lang w:val="pt-BR" w:eastAsia="pt-BR"/>
-        </w:rPr>
-        <w:t>row</w:t>
-      </w:r>
-      <w:proofErr w:type="spellEnd"/>
-      <w:r>
-        <w:rPr>
-          <w:rFonts w:ascii="Consolas" w:eastAsia="Times New Roman" w:hAnsi="Consolas" w:cs="Times New Roman"/>
-          <w:noProof w:val="0"/>
-          <w:color w:val="FF0000"/>
-          <w:lang w:val="pt-BR" w:eastAsia="pt-BR"/>
-        </w:rPr>
-        <w:t>-gap:</w:t>
-      </w:r>
-      <w:r>
-        <w:rPr>
-          <w:rFonts w:ascii="Consolas" w:eastAsia="Times New Roman" w:hAnsi="Consolas" w:cs="Times New Roman"/>
-          <w:noProof w:val="0"/>
-          <w:color w:val="000000"/>
-          <w:lang w:val="pt-BR" w:eastAsia="pt-BR"/>
+          <w:lang w:eastAsia="pt-BR"/>
+        </w:rPr>
+        <w:t>grid-row-gap:</w:t>
+      </w:r>
+      <w:r>
+        <w:rPr>
+          <w:rFonts w:ascii="Consolas" w:eastAsia="Times New Roman" w:hAnsi="Consolas" w:cs="Times New Roman"/>
+          <w:noProof w:val="0"/>
+          <w:color w:val="000000"/>
+          <w:lang w:eastAsia="pt-BR"/>
         </w:rPr>
         <w:t> </w:t>
       </w:r>
@@ -881,7 +861,7 @@
           <w:rFonts w:ascii="Consolas" w:eastAsia="Times New Roman" w:hAnsi="Consolas" w:cs="Times New Roman"/>
           <w:noProof w:val="0"/>
           <w:color w:val="098658"/>
-          <w:lang w:val="pt-BR" w:eastAsia="pt-BR"/>
+          <w:lang w:eastAsia="pt-BR"/>
         </w:rPr>
         <w:t>5px</w:t>
       </w:r>
@@ -890,7 +870,7 @@
           <w:rFonts w:ascii="Consolas" w:eastAsia="Times New Roman" w:hAnsi="Consolas" w:cs="Times New Roman"/>
           <w:noProof w:val="0"/>
           <w:color w:val="000000"/>
-          <w:lang w:val="pt-BR" w:eastAsia="pt-BR"/>
+          <w:lang w:eastAsia="pt-BR"/>
         </w:rPr>
         <w:t>;</w:t>
       </w:r>
@@ -899,7 +879,7 @@
       <w:pPr>
         <w:pStyle w:val="SemEspaamento"/>
         <w:rPr>
-          <w:lang w:val="pt-BR" w:eastAsia="pt-BR"/>
+          <w:lang w:eastAsia="pt-BR"/>
         </w:rPr>
       </w:pPr>
     </w:p>
@@ -942,7 +922,7 @@
           <w:color w:val="1B1B32"/>
           <w:sz w:val="27"/>
           <w:szCs w:val="27"/>
-          <w:lang w:val="pt-BR" w:eastAsia="pt-BR"/>
+          <w:lang w:eastAsia="pt-BR"/>
         </w:rPr>
       </w:pPr>
     </w:p>
@@ -973,7 +953,7 @@
           <w:rFonts w:ascii="Consolas" w:eastAsia="Times New Roman" w:hAnsi="Consolas" w:cs="Times New Roman"/>
           <w:noProof w:val="0"/>
           <w:color w:val="000000"/>
-          <w:lang w:val="pt-BR" w:eastAsia="pt-BR"/>
+          <w:lang w:eastAsia="pt-BR"/>
         </w:rPr>
       </w:pPr>
       <w:r>
@@ -981,7 +961,7 @@
           <w:rFonts w:ascii="Consolas" w:eastAsia="Times New Roman" w:hAnsi="Consolas" w:cs="Times New Roman"/>
           <w:noProof w:val="0"/>
           <w:color w:val="FF0000"/>
-          <w:lang w:val="pt-BR" w:eastAsia="pt-BR"/>
+          <w:lang w:eastAsia="pt-BR"/>
         </w:rPr>
         <w:t>grid-gap:</w:t>
       </w:r>
@@ -990,7 +970,7 @@
           <w:rFonts w:ascii="Consolas" w:eastAsia="Times New Roman" w:hAnsi="Consolas" w:cs="Times New Roman"/>
           <w:noProof w:val="0"/>
           <w:color w:val="000000"/>
-          <w:lang w:val="pt-BR" w:eastAsia="pt-BR"/>
+          <w:lang w:eastAsia="pt-BR"/>
         </w:rPr>
         <w:t> </w:t>
       </w:r>
@@ -999,7 +979,7 @@
           <w:rFonts w:ascii="Consolas" w:eastAsia="Times New Roman" w:hAnsi="Consolas" w:cs="Times New Roman"/>
           <w:noProof w:val="0"/>
           <w:color w:val="098658"/>
-          <w:lang w:val="pt-BR" w:eastAsia="pt-BR"/>
+          <w:lang w:eastAsia="pt-BR"/>
         </w:rPr>
         <w:t>10px</w:t>
       </w:r>
@@ -1008,7 +988,7 @@
           <w:rFonts w:ascii="Consolas" w:eastAsia="Times New Roman" w:hAnsi="Consolas" w:cs="Times New Roman"/>
           <w:noProof w:val="0"/>
           <w:color w:val="000000"/>
-          <w:lang w:val="pt-BR" w:eastAsia="pt-BR"/>
+          <w:lang w:eastAsia="pt-BR"/>
         </w:rPr>
         <w:t> </w:t>
       </w:r>
@@ -1017,7 +997,7 @@
           <w:rFonts w:ascii="Consolas" w:eastAsia="Times New Roman" w:hAnsi="Consolas" w:cs="Times New Roman"/>
           <w:noProof w:val="0"/>
           <w:color w:val="098658"/>
-          <w:lang w:val="pt-BR" w:eastAsia="pt-BR"/>
+          <w:lang w:eastAsia="pt-BR"/>
         </w:rPr>
         <w:t>20px</w:t>
       </w:r>
@@ -1026,7 +1006,7 @@
           <w:rFonts w:ascii="Consolas" w:eastAsia="Times New Roman" w:hAnsi="Consolas" w:cs="Times New Roman"/>
           <w:noProof w:val="0"/>
           <w:color w:val="000000"/>
-          <w:lang w:val="pt-BR" w:eastAsia="pt-BR"/>
+          <w:lang w:eastAsia="pt-BR"/>
         </w:rPr>
         <w:t>;</w:t>
       </w:r>
@@ -1039,7 +1019,7 @@
           <w:rFonts w:ascii="Consolas" w:eastAsia="Times New Roman" w:hAnsi="Consolas" w:cs="Times New Roman"/>
           <w:noProof w:val="0"/>
           <w:color w:val="000000"/>
-          <w:lang w:val="pt-BR" w:eastAsia="pt-BR"/>
+          <w:lang w:eastAsia="pt-BR"/>
         </w:rPr>
       </w:pPr>
     </w:p>
@@ -1231,15 +1211,15 @@
           <w:rFonts w:ascii="Consolas" w:eastAsia="Times New Roman" w:hAnsi="Consolas" w:cs="Times New Roman"/>
           <w:noProof w:val="0"/>
           <w:color w:val="000000"/>
-          <w:lang w:val="pt-BR" w:eastAsia="pt-BR"/>
-        </w:rPr>
-      </w:pPr>
-      <w:r>
-        <w:rPr>
-          <w:rFonts w:ascii="Consolas" w:eastAsia="Times New Roman" w:hAnsi="Consolas" w:cs="Times New Roman"/>
-          <w:noProof w:val="0"/>
-          <w:color w:val="000000"/>
-          <w:lang w:val="pt-BR" w:eastAsia="pt-BR"/>
+          <w:lang w:eastAsia="pt-BR"/>
+        </w:rPr>
+      </w:pPr>
+      <w:r>
+        <w:rPr>
+          <w:rFonts w:ascii="Consolas" w:eastAsia="Times New Roman" w:hAnsi="Consolas" w:cs="Times New Roman"/>
+          <w:noProof w:val="0"/>
+          <w:color w:val="000000"/>
+          <w:lang w:eastAsia="pt-BR"/>
         </w:rPr>
         <w:t> </w:t>
       </w:r>
@@ -1248,36 +1228,16 @@
           <w:rFonts w:ascii="Consolas" w:eastAsia="Times New Roman" w:hAnsi="Consolas" w:cs="Times New Roman"/>
           <w:noProof w:val="0"/>
           <w:color w:val="FF0000"/>
-          <w:lang w:val="pt-BR" w:eastAsia="pt-BR"/>
-        </w:rPr>
-        <w:t>grid-</w:t>
-      </w:r>
-      <w:proofErr w:type="spellStart"/>
-      <w:r>
-        <w:rPr>
-          <w:rFonts w:ascii="Consolas" w:eastAsia="Times New Roman" w:hAnsi="Consolas" w:cs="Times New Roman"/>
-          <w:noProof w:val="0"/>
-          <w:color w:val="FF0000"/>
-          <w:lang w:val="pt-BR" w:eastAsia="pt-BR"/>
-        </w:rPr>
-        <w:t>column</w:t>
-      </w:r>
-      <w:proofErr w:type="spellEnd"/>
-      <w:r>
-        <w:rPr>
-          <w:rFonts w:ascii="Consolas" w:eastAsia="Times New Roman" w:hAnsi="Consolas" w:cs="Times New Roman"/>
-          <w:noProof w:val="0"/>
-          <w:color w:val="FF0000"/>
-          <w:lang w:val="pt-BR" w:eastAsia="pt-BR"/>
-        </w:rPr>
-        <w:t>:</w:t>
-      </w:r>
-      <w:r>
-        <w:rPr>
-          <w:rFonts w:ascii="Consolas" w:eastAsia="Times New Roman" w:hAnsi="Consolas" w:cs="Times New Roman"/>
-          <w:noProof w:val="0"/>
-          <w:color w:val="000000"/>
-          <w:lang w:val="pt-BR" w:eastAsia="pt-BR"/>
+          <w:lang w:eastAsia="pt-BR"/>
+        </w:rPr>
+        <w:t>grid-column:</w:t>
+      </w:r>
+      <w:r>
+        <w:rPr>
+          <w:rFonts w:ascii="Consolas" w:eastAsia="Times New Roman" w:hAnsi="Consolas" w:cs="Times New Roman"/>
+          <w:noProof w:val="0"/>
+          <w:color w:val="000000"/>
+          <w:lang w:eastAsia="pt-BR"/>
         </w:rPr>
         <w:t>  </w:t>
       </w:r>
@@ -1286,43 +1246,25 @@
           <w:rFonts w:ascii="Consolas" w:eastAsia="Times New Roman" w:hAnsi="Consolas" w:cs="Times New Roman"/>
           <w:noProof w:val="0"/>
           <w:color w:val="098658"/>
-          <w:lang w:val="pt-BR" w:eastAsia="pt-BR"/>
-        </w:rPr>
-        <w:t>2</w:t>
+          <w:lang w:eastAsia="pt-BR"/>
+        </w:rPr>
+        <w:t xml:space="preserve">2 </w:t>
+      </w:r>
+      <w:r>
+        <w:rPr>
+          <w:rFonts w:ascii="Consolas" w:eastAsia="Times New Roman" w:hAnsi="Consolas" w:cs="Times New Roman"/>
+          <w:noProof w:val="0"/>
+          <w:color w:val="000000"/>
+          <w:lang w:eastAsia="pt-BR"/>
+        </w:rPr>
+        <w:t xml:space="preserve">/ </w:t>
       </w:r>
       <w:r>
         <w:rPr>
           <w:rFonts w:ascii="Consolas" w:eastAsia="Times New Roman" w:hAnsi="Consolas" w:cs="Times New Roman"/>
           <w:noProof w:val="0"/>
           <w:color w:val="098658"/>
-          <w:lang w:val="pt-BR" w:eastAsia="pt-BR"/>
-        </w:rPr>
-        <w:t xml:space="preserve"> </w:t>
-      </w:r>
-      <w:r>
-        <w:rPr>
-          <w:rFonts w:ascii="Consolas" w:eastAsia="Times New Roman" w:hAnsi="Consolas" w:cs="Times New Roman"/>
-          <w:noProof w:val="0"/>
-          <w:color w:val="000000"/>
-          <w:lang w:val="pt-BR" w:eastAsia="pt-BR"/>
-        </w:rPr>
-        <w:t>/</w:t>
-      </w:r>
-      <w:r>
-        <w:rPr>
-          <w:rFonts w:ascii="Consolas" w:eastAsia="Times New Roman" w:hAnsi="Consolas" w:cs="Times New Roman"/>
-          <w:noProof w:val="0"/>
-          <w:color w:val="000000"/>
-          <w:lang w:val="pt-BR" w:eastAsia="pt-BR"/>
-        </w:rPr>
-        <w:t xml:space="preserve"> </w:t>
-      </w:r>
-      <w:r>
-        <w:rPr>
-          <w:rFonts w:ascii="Consolas" w:eastAsia="Times New Roman" w:hAnsi="Consolas" w:cs="Times New Roman"/>
-          <w:noProof w:val="0"/>
-          <w:color w:val="098658"/>
-          <w:lang w:val="pt-BR" w:eastAsia="pt-BR"/>
+          <w:lang w:eastAsia="pt-BR"/>
         </w:rPr>
         <w:t>4</w:t>
       </w:r>
@@ -1331,7 +1273,7 @@
           <w:rFonts w:ascii="Consolas" w:eastAsia="Times New Roman" w:hAnsi="Consolas" w:cs="Times New Roman"/>
           <w:noProof w:val="0"/>
           <w:color w:val="000000"/>
-          <w:lang w:val="pt-BR" w:eastAsia="pt-BR"/>
+          <w:lang w:eastAsia="pt-BR"/>
         </w:rPr>
         <w:t>;</w:t>
       </w:r>
@@ -1344,7 +1286,7 @@
           <w:rFonts w:ascii="Consolas" w:eastAsia="Times New Roman" w:hAnsi="Consolas" w:cs="Times New Roman"/>
           <w:noProof w:val="0"/>
           <w:color w:val="000000"/>
-          <w:lang w:val="pt-BR" w:eastAsia="pt-BR"/>
+          <w:lang w:eastAsia="pt-BR"/>
         </w:rPr>
       </w:pPr>
     </w:p>
@@ -1426,7 +1368,7 @@
           <w:color w:val="000000"/>
           <w:sz w:val="27"/>
           <w:szCs w:val="27"/>
-          <w:lang w:val="pt-BR" w:eastAsia="pt-BR"/>
+          <w:lang w:eastAsia="pt-BR"/>
         </w:rPr>
       </w:pPr>
       <w:r>
@@ -1436,42 +1378,18 @@
           <w:color w:val="FF0000"/>
           <w:sz w:val="27"/>
           <w:szCs w:val="27"/>
-          <w:lang w:val="pt-BR" w:eastAsia="pt-BR"/>
-        </w:rPr>
-        <w:t>grid-</w:t>
-      </w:r>
-      <w:proofErr w:type="spellStart"/>
-      <w:r>
-        <w:rPr>
-          <w:rFonts w:ascii="Consolas" w:eastAsia="Times New Roman" w:hAnsi="Consolas" w:cs="Times New Roman"/>
-          <w:noProof w:val="0"/>
-          <w:color w:val="FF0000"/>
+          <w:lang w:eastAsia="pt-BR"/>
+        </w:rPr>
+        <w:t>grid-row:</w:t>
+      </w:r>
+      <w:r>
+        <w:rPr>
+          <w:rFonts w:ascii="Consolas" w:eastAsia="Times New Roman" w:hAnsi="Consolas" w:cs="Times New Roman"/>
+          <w:noProof w:val="0"/>
+          <w:color w:val="000000"/>
           <w:sz w:val="27"/>
           <w:szCs w:val="27"/>
-          <w:lang w:val="pt-BR" w:eastAsia="pt-BR"/>
-        </w:rPr>
-        <w:t>row</w:t>
-      </w:r>
-      <w:proofErr w:type="spellEnd"/>
-      <w:r>
-        <w:rPr>
-          <w:rFonts w:ascii="Consolas" w:eastAsia="Times New Roman" w:hAnsi="Consolas" w:cs="Times New Roman"/>
-          <w:noProof w:val="0"/>
-          <w:color w:val="FF0000"/>
-          <w:sz w:val="27"/>
-          <w:szCs w:val="27"/>
-          <w:lang w:val="pt-BR" w:eastAsia="pt-BR"/>
-        </w:rPr>
-        <w:t>:</w:t>
-      </w:r>
-      <w:r>
-        <w:rPr>
-          <w:rFonts w:ascii="Consolas" w:eastAsia="Times New Roman" w:hAnsi="Consolas" w:cs="Times New Roman"/>
-          <w:noProof w:val="0"/>
-          <w:color w:val="000000"/>
-          <w:sz w:val="27"/>
-          <w:szCs w:val="27"/>
-          <w:lang w:val="pt-BR" w:eastAsia="pt-BR"/>
+          <w:lang w:eastAsia="pt-BR"/>
         </w:rPr>
         <w:t> </w:t>
       </w:r>
@@ -1482,7 +1400,7 @@
           <w:color w:val="098658"/>
           <w:sz w:val="27"/>
           <w:szCs w:val="27"/>
-          <w:lang w:val="pt-BR" w:eastAsia="pt-BR"/>
+          <w:lang w:eastAsia="pt-BR"/>
         </w:rPr>
         <w:t>2</w:t>
       </w:r>
@@ -1493,7 +1411,7 @@
           <w:color w:val="000000"/>
           <w:sz w:val="27"/>
           <w:szCs w:val="27"/>
-          <w:lang w:val="pt-BR" w:eastAsia="pt-BR"/>
+          <w:lang w:eastAsia="pt-BR"/>
         </w:rPr>
         <w:t> / </w:t>
       </w:r>
@@ -1504,7 +1422,7 @@
           <w:color w:val="098658"/>
           <w:sz w:val="27"/>
           <w:szCs w:val="27"/>
-          <w:lang w:val="pt-BR" w:eastAsia="pt-BR"/>
+          <w:lang w:eastAsia="pt-BR"/>
         </w:rPr>
         <w:t>4</w:t>
       </w:r>
@@ -1515,7 +1433,7 @@
           <w:color w:val="000000"/>
           <w:sz w:val="27"/>
           <w:szCs w:val="27"/>
-          <w:lang w:val="pt-BR" w:eastAsia="pt-BR"/>
+          <w:lang w:eastAsia="pt-BR"/>
         </w:rPr>
         <w:t>;</w:t>
       </w:r>
@@ -1627,7 +1545,7 @@
         <w:rPr>
           <w:sz w:val="27"/>
           <w:szCs w:val="27"/>
-          <w:lang w:val="pt-BR" w:eastAsia="pt-BR"/>
+          <w:lang w:eastAsia="pt-BR"/>
         </w:rPr>
       </w:pPr>
     </w:p>
@@ -1727,6 +1645,54 @@
     </w:p>
     <w:p>
       <w:pPr>
+        <w:pStyle w:val="SemEspaamento"/>
+        <w:rPr>
+          <w:u w:val="single"/>
+          <w:lang w:eastAsia="pt-BR"/>
+        </w:rPr>
+      </w:pPr>
+      <w:r>
+        <w:rPr>
+          <w:u w:val="single"/>
+          <w:lang w:eastAsia="pt-BR"/>
+        </w:rPr>
+        <w:t>Align an Item Vertically using align-self</w:t>
+      </w:r>
+    </w:p>
+    <w:p>
+      <w:pPr>
+        <w:pStyle w:val="SemEspaamento"/>
+        <w:rPr>
+          <w:lang w:eastAsia="pt-BR"/>
+        </w:rPr>
+      </w:pPr>
+    </w:p>
+    <w:p>
+      <w:pPr>
+        <w:pStyle w:val="SemEspaamento"/>
+      </w:pPr>
+      <w:r>
+        <w:t xml:space="preserve">Just as you can align an item horizontally, there's a way to align an item vertically as well. </w:t>
+      </w:r>
+    </w:p>
+    <w:p>
+      <w:pPr>
+        <w:pStyle w:val="SemEspaamento"/>
+      </w:pPr>
+      <w:r>
+        <w:t>To do this, you use the align-self property on an item. This property accepts all of the same values as justify-self from the last challenge.</w:t>
+      </w:r>
+    </w:p>
+    <w:p>
+      <w:pPr>
+        <w:pStyle w:val="SemEspaamento"/>
+      </w:pPr>
+      <w:r>
+        <w:t>Align the item with the class item3 vertically at the end.</w:t>
+      </w:r>
+    </w:p>
+    <w:p>
+      <w:pPr>
         <w:shd w:val="clear" w:color="auto" w:fill="FFFFFE"/>
         <w:spacing w:after="0" w:line="360" w:lineRule="atLeast"/>
         <w:rPr>
@@ -1739,10 +1705,374 @@
     </w:p>
     <w:p>
       <w:pPr>
-        <w:pStyle w:val="SemEspaamento"/>
-        <w:rPr>
-          <w:lang w:eastAsia="pt-BR"/>
-        </w:rPr>
+        <w:shd w:val="clear" w:color="auto" w:fill="FFFFFE"/>
+        <w:spacing w:after="0" w:line="360" w:lineRule="atLeast"/>
+        <w:rPr>
+          <w:rFonts w:ascii="Consolas" w:eastAsia="Times New Roman" w:hAnsi="Consolas" w:cs="Times New Roman"/>
+          <w:noProof w:val="0"/>
+          <w:color w:val="000000"/>
+          <w:lang w:val="pt-BR" w:eastAsia="pt-BR"/>
+        </w:rPr>
+      </w:pPr>
+      <w:proofErr w:type="spellStart"/>
+      <w:r>
+        <w:rPr>
+          <w:rFonts w:ascii="Consolas" w:eastAsia="Times New Roman" w:hAnsi="Consolas" w:cs="Times New Roman"/>
+          <w:noProof w:val="0"/>
+          <w:color w:val="FF0000"/>
+          <w:lang w:val="pt-BR" w:eastAsia="pt-BR"/>
+        </w:rPr>
+        <w:t>align</w:t>
+      </w:r>
+      <w:proofErr w:type="spellEnd"/>
+      <w:r>
+        <w:rPr>
+          <w:rFonts w:ascii="Consolas" w:eastAsia="Times New Roman" w:hAnsi="Consolas" w:cs="Times New Roman"/>
+          <w:noProof w:val="0"/>
+          <w:color w:val="FF0000"/>
+          <w:lang w:val="pt-BR" w:eastAsia="pt-BR"/>
+        </w:rPr>
+        <w:t>-self:</w:t>
+      </w:r>
+      <w:r>
+        <w:rPr>
+          <w:rFonts w:ascii="Consolas" w:eastAsia="Times New Roman" w:hAnsi="Consolas" w:cs="Times New Roman"/>
+          <w:noProof w:val="0"/>
+          <w:color w:val="000000"/>
+          <w:lang w:val="pt-BR" w:eastAsia="pt-BR"/>
+        </w:rPr>
+        <w:t> </w:t>
+      </w:r>
+      <w:proofErr w:type="spellStart"/>
+      <w:r>
+        <w:rPr>
+          <w:rFonts w:ascii="Consolas" w:eastAsia="Times New Roman" w:hAnsi="Consolas" w:cs="Times New Roman"/>
+          <w:noProof w:val="0"/>
+          <w:color w:val="0451A5"/>
+          <w:lang w:val="pt-BR" w:eastAsia="pt-BR"/>
+        </w:rPr>
+        <w:t>end</w:t>
+      </w:r>
+      <w:proofErr w:type="spellEnd"/>
+      <w:r>
+        <w:rPr>
+          <w:rFonts w:ascii="Consolas" w:eastAsia="Times New Roman" w:hAnsi="Consolas" w:cs="Times New Roman"/>
+          <w:noProof w:val="0"/>
+          <w:color w:val="000000"/>
+          <w:lang w:val="pt-BR" w:eastAsia="pt-BR"/>
+        </w:rPr>
+        <w:t>;</w:t>
+      </w:r>
+    </w:p>
+    <w:p>
+      <w:pPr>
+        <w:pStyle w:val="SemEspaamento"/>
+        <w:rPr>
+          <w:lang w:eastAsia="pt-BR"/>
+        </w:rPr>
+      </w:pPr>
+    </w:p>
+    <w:p>
+      <w:pPr>
+        <w:pStyle w:val="SemEspaamento"/>
+        <w:rPr>
+          <w:u w:val="single"/>
+          <w:lang w:eastAsia="pt-BR"/>
+        </w:rPr>
+      </w:pPr>
+      <w:r>
+        <w:rPr>
+          <w:u w:val="single"/>
+          <w:lang w:eastAsia="pt-BR"/>
+        </w:rPr>
+        <w:lastRenderedPageBreak/>
+        <w:t>Align All Items Horizontally using justify-items</w:t>
+      </w:r>
+    </w:p>
+    <w:p>
+      <w:pPr>
+        <w:pStyle w:val="SemEspaamento"/>
+        <w:rPr>
+          <w:lang w:eastAsia="pt-BR"/>
+        </w:rPr>
+      </w:pPr>
+    </w:p>
+    <w:p>
+      <w:pPr>
+        <w:pStyle w:val="SemEspaamento"/>
+      </w:pPr>
+      <w:r>
+        <w:t xml:space="preserve">Sometimes you want all the items in your CSS Grid to share the same alignment. </w:t>
+      </w:r>
+    </w:p>
+    <w:p>
+      <w:pPr>
+        <w:pStyle w:val="SemEspaamento"/>
+      </w:pPr>
+      <w:r>
+        <w:t xml:space="preserve">You can use the previously learned properties and align them individually, or you can align them all at once horizontally by using justify-items on your grid container. </w:t>
+      </w:r>
+    </w:p>
+    <w:p>
+      <w:pPr>
+        <w:pStyle w:val="SemEspaamento"/>
+      </w:pPr>
+      <w:r>
+        <w:t>This property can accept all the same values you learned about in the previous two challenges, the difference being that it will move all the items in our grid to the desired alignment.</w:t>
+      </w:r>
+    </w:p>
+    <w:p>
+      <w:pPr>
+        <w:pStyle w:val="SemEspaamento"/>
+        <w:rPr>
+          <w:sz w:val="27"/>
+          <w:szCs w:val="27"/>
+          <w:lang w:eastAsia="pt-BR"/>
+        </w:rPr>
+      </w:pPr>
+    </w:p>
+    <w:p>
+      <w:pPr>
+        <w:pStyle w:val="SemEspaamento"/>
+      </w:pPr>
+      <w:r>
+        <w:t>Use this property to center all our items horizontally.</w:t>
+      </w:r>
+    </w:p>
+    <w:p>
+      <w:pPr>
+        <w:pStyle w:val="SemEspaamento"/>
+        <w:rPr>
+          <w:lang w:eastAsia="pt-BR"/>
+        </w:rPr>
+      </w:pPr>
+    </w:p>
+    <w:p>
+      <w:pPr>
+        <w:pBdr>
+          <w:bottom w:val="single" w:sz="6" w:space="1" w:color="auto"/>
+        </w:pBdr>
+        <w:shd w:val="clear" w:color="auto" w:fill="FFFFFE"/>
+        <w:spacing w:after="0" w:line="360" w:lineRule="atLeast"/>
+        <w:rPr>
+          <w:rFonts w:ascii="Consolas" w:eastAsia="Times New Roman" w:hAnsi="Consolas" w:cs="Times New Roman"/>
+          <w:noProof w:val="0"/>
+          <w:color w:val="000000"/>
+          <w:lang w:val="pt-BR" w:eastAsia="pt-BR"/>
+        </w:rPr>
+      </w:pPr>
+      <w:r>
+        <w:rPr>
+          <w:rFonts w:ascii="Consolas" w:eastAsia="Times New Roman" w:hAnsi="Consolas" w:cs="Times New Roman"/>
+          <w:noProof w:val="0"/>
+          <w:color w:val="000000"/>
+          <w:lang w:val="pt-BR" w:eastAsia="pt-BR"/>
+        </w:rPr>
+        <w:t>  </w:t>
+      </w:r>
+      <w:proofErr w:type="spellStart"/>
+      <w:r>
+        <w:rPr>
+          <w:rFonts w:ascii="Consolas" w:eastAsia="Times New Roman" w:hAnsi="Consolas" w:cs="Times New Roman"/>
+          <w:noProof w:val="0"/>
+          <w:color w:val="FF0000"/>
+          <w:lang w:val="pt-BR" w:eastAsia="pt-BR"/>
+        </w:rPr>
+        <w:t>justify-items</w:t>
+      </w:r>
+      <w:proofErr w:type="spellEnd"/>
+      <w:r>
+        <w:rPr>
+          <w:rFonts w:ascii="Consolas" w:eastAsia="Times New Roman" w:hAnsi="Consolas" w:cs="Times New Roman"/>
+          <w:noProof w:val="0"/>
+          <w:color w:val="FF0000"/>
+          <w:lang w:val="pt-BR" w:eastAsia="pt-BR"/>
+        </w:rPr>
+        <w:t>:</w:t>
+      </w:r>
+      <w:r>
+        <w:rPr>
+          <w:rFonts w:ascii="Consolas" w:eastAsia="Times New Roman" w:hAnsi="Consolas" w:cs="Times New Roman"/>
+          <w:noProof w:val="0"/>
+          <w:color w:val="000000"/>
+          <w:lang w:val="pt-BR" w:eastAsia="pt-BR"/>
+        </w:rPr>
+        <w:t> </w:t>
+      </w:r>
+      <w:r>
+        <w:rPr>
+          <w:rFonts w:ascii="Consolas" w:eastAsia="Times New Roman" w:hAnsi="Consolas" w:cs="Times New Roman"/>
+          <w:noProof w:val="0"/>
+          <w:color w:val="0451A5"/>
+          <w:lang w:val="pt-BR" w:eastAsia="pt-BR"/>
+        </w:rPr>
+        <w:t>center</w:t>
+      </w:r>
+      <w:r>
+        <w:rPr>
+          <w:rFonts w:ascii="Consolas" w:eastAsia="Times New Roman" w:hAnsi="Consolas" w:cs="Times New Roman"/>
+          <w:noProof w:val="0"/>
+          <w:color w:val="000000"/>
+          <w:lang w:val="pt-BR" w:eastAsia="pt-BR"/>
+        </w:rPr>
+        <w:t>;</w:t>
+      </w:r>
+    </w:p>
+    <w:p>
+      <w:pPr>
+        <w:pStyle w:val="SemEspaamento"/>
+        <w:rPr>
+          <w:lang w:eastAsia="pt-BR"/>
+        </w:rPr>
+      </w:pPr>
+    </w:p>
+    <w:p>
+      <w:pPr>
+        <w:pStyle w:val="SemEspaamento"/>
+        <w:rPr>
+          <w:u w:val="single"/>
+        </w:rPr>
+      </w:pPr>
+      <w:r>
+        <w:rPr>
+          <w:u w:val="single"/>
+        </w:rPr>
+        <w:t>Align All Items Vertically using align-items</w:t>
+      </w:r>
+    </w:p>
+    <w:p>
+      <w:pPr>
+        <w:pStyle w:val="SemEspaamento"/>
+        <w:rPr>
+          <w:rFonts w:ascii="Courier New" w:hAnsi="Courier New" w:cs="Courier New"/>
+          <w:color w:val="1B1B32"/>
+          <w:sz w:val="24"/>
+          <w:szCs w:val="24"/>
+          <w:lang w:eastAsia="pt-BR"/>
+        </w:rPr>
+      </w:pPr>
+    </w:p>
+    <w:p>
+      <w:pPr>
+        <w:pStyle w:val="SemEspaamento"/>
+      </w:pPr>
+      <w:r>
+        <w:t>Using the align-items property on a grid container will set the vertical alignment for all the items in our grid.</w:t>
+      </w:r>
+    </w:p>
+    <w:p>
+      <w:pPr>
+        <w:pStyle w:val="SemEspaamento"/>
+      </w:pPr>
+    </w:p>
+    <w:p>
+      <w:pPr>
+        <w:pStyle w:val="SemEspaamento"/>
+      </w:pPr>
+      <w:r>
+        <w:t>Use it now to move all the items to the end of each cell.</w:t>
+      </w:r>
+    </w:p>
+    <w:p>
+      <w:pPr>
+        <w:pBdr>
+          <w:bottom w:val="single" w:sz="6" w:space="1" w:color="auto"/>
+        </w:pBdr>
+        <w:shd w:val="clear" w:color="auto" w:fill="FFFFFE"/>
+        <w:spacing w:after="0" w:line="360" w:lineRule="atLeast"/>
+        <w:rPr>
+          <w:rFonts w:ascii="Consolas" w:eastAsia="Times New Roman" w:hAnsi="Consolas" w:cs="Times New Roman"/>
+          <w:noProof w:val="0"/>
+          <w:color w:val="000000"/>
+          <w:lang w:val="pt-BR" w:eastAsia="pt-BR"/>
+        </w:rPr>
+      </w:pPr>
+      <w:r>
+        <w:rPr>
+          <w:rFonts w:ascii="Consolas" w:eastAsia="Times New Roman" w:hAnsi="Consolas" w:cs="Times New Roman"/>
+          <w:noProof w:val="0"/>
+          <w:color w:val="000000"/>
+          <w:lang w:val="pt-BR" w:eastAsia="pt-BR"/>
+        </w:rPr>
+        <w:t> </w:t>
+      </w:r>
+      <w:proofErr w:type="spellStart"/>
+      <w:r>
+        <w:rPr>
+          <w:rFonts w:ascii="Consolas" w:eastAsia="Times New Roman" w:hAnsi="Consolas" w:cs="Times New Roman"/>
+          <w:noProof w:val="0"/>
+          <w:color w:val="FF0000"/>
+          <w:lang w:val="pt-BR" w:eastAsia="pt-BR"/>
+        </w:rPr>
+        <w:t>align-items</w:t>
+      </w:r>
+      <w:proofErr w:type="spellEnd"/>
+      <w:r>
+        <w:rPr>
+          <w:rFonts w:ascii="Consolas" w:eastAsia="Times New Roman" w:hAnsi="Consolas" w:cs="Times New Roman"/>
+          <w:noProof w:val="0"/>
+          <w:color w:val="FF0000"/>
+          <w:lang w:val="pt-BR" w:eastAsia="pt-BR"/>
+        </w:rPr>
+        <w:t>:</w:t>
+      </w:r>
+      <w:r>
+        <w:rPr>
+          <w:rFonts w:ascii="Consolas" w:eastAsia="Times New Roman" w:hAnsi="Consolas" w:cs="Times New Roman"/>
+          <w:noProof w:val="0"/>
+          <w:color w:val="000000"/>
+          <w:lang w:val="pt-BR" w:eastAsia="pt-BR"/>
+        </w:rPr>
+        <w:t> </w:t>
+      </w:r>
+      <w:proofErr w:type="spellStart"/>
+      <w:r>
+        <w:rPr>
+          <w:rFonts w:ascii="Consolas" w:eastAsia="Times New Roman" w:hAnsi="Consolas" w:cs="Times New Roman"/>
+          <w:noProof w:val="0"/>
+          <w:color w:val="0451A5"/>
+          <w:lang w:val="pt-BR" w:eastAsia="pt-BR"/>
+        </w:rPr>
+        <w:t>end</w:t>
+      </w:r>
+      <w:proofErr w:type="spellEnd"/>
+      <w:r>
+        <w:rPr>
+          <w:rFonts w:ascii="Consolas" w:eastAsia="Times New Roman" w:hAnsi="Consolas" w:cs="Times New Roman"/>
+          <w:noProof w:val="0"/>
+          <w:color w:val="000000"/>
+          <w:lang w:val="pt-BR" w:eastAsia="pt-BR"/>
+        </w:rPr>
+        <w:t>;</w:t>
+      </w:r>
+    </w:p>
+    <w:p>
+      <w:pPr>
+        <w:shd w:val="clear" w:color="auto" w:fill="FFFFFE"/>
+        <w:spacing w:after="0" w:line="360" w:lineRule="atLeast"/>
+        <w:rPr>
+          <w:rFonts w:ascii="Consolas" w:eastAsia="Times New Roman" w:hAnsi="Consolas" w:cs="Times New Roman"/>
+          <w:noProof w:val="0"/>
+          <w:color w:val="000000"/>
+          <w:lang w:val="pt-BR" w:eastAsia="pt-BR"/>
+        </w:rPr>
+      </w:pPr>
+    </w:p>
+    <w:p>
+      <w:pPr>
+        <w:shd w:val="clear" w:color="auto" w:fill="FFFFFE"/>
+        <w:spacing w:after="0" w:line="360" w:lineRule="atLeast"/>
+        <w:rPr>
+          <w:rFonts w:ascii="Consolas" w:eastAsia="Times New Roman" w:hAnsi="Consolas" w:cs="Times New Roman"/>
+          <w:noProof w:val="0"/>
+          <w:color w:val="000000"/>
+          <w:lang w:val="pt-BR" w:eastAsia="pt-BR"/>
+        </w:rPr>
+      </w:pPr>
+    </w:p>
+    <w:p>
+      <w:pPr>
+        <w:pStyle w:val="SemEspaamento"/>
       </w:pPr>
     </w:p>
     <w:p>

</xml_diff>

<commit_message>
minor studies and alterations 2
</commit_message>
<xml_diff>
--- a/CSS Grid.docx
+++ b/CSS Grid.docx
@@ -1570,10 +1570,9 @@
           <w:color w:val="000000"/>
           <w:sz w:val="27"/>
           <w:szCs w:val="27"/>
-          <w:lang w:val="pt-BR" w:eastAsia="pt-BR"/>
-        </w:rPr>
-      </w:pPr>
-      <w:proofErr w:type="spellStart"/>
+          <w:lang w:eastAsia="pt-BR"/>
+        </w:rPr>
+      </w:pPr>
       <w:r>
         <w:rPr>
           <w:rFonts w:ascii="Consolas" w:eastAsia="Times New Roman" w:hAnsi="Consolas" w:cs="Times New Roman"/>
@@ -1581,30 +1580,18 @@
           <w:color w:val="FF0000"/>
           <w:sz w:val="27"/>
           <w:szCs w:val="27"/>
-          <w:lang w:val="pt-BR" w:eastAsia="pt-BR"/>
-        </w:rPr>
-        <w:t>justify</w:t>
-      </w:r>
-      <w:proofErr w:type="spellEnd"/>
-      <w:r>
-        <w:rPr>
-          <w:rFonts w:ascii="Consolas" w:eastAsia="Times New Roman" w:hAnsi="Consolas" w:cs="Times New Roman"/>
-          <w:noProof w:val="0"/>
-          <w:color w:val="FF0000"/>
+          <w:lang w:eastAsia="pt-BR"/>
+        </w:rPr>
+        <w:t>justify-self:</w:t>
+      </w:r>
+      <w:r>
+        <w:rPr>
+          <w:rFonts w:ascii="Consolas" w:eastAsia="Times New Roman" w:hAnsi="Consolas" w:cs="Times New Roman"/>
+          <w:noProof w:val="0"/>
+          <w:color w:val="000000"/>
           <w:sz w:val="27"/>
           <w:szCs w:val="27"/>
-          <w:lang w:val="pt-BR" w:eastAsia="pt-BR"/>
-        </w:rPr>
-        <w:t>-self:</w:t>
-      </w:r>
-      <w:r>
-        <w:rPr>
-          <w:rFonts w:ascii="Consolas" w:eastAsia="Times New Roman" w:hAnsi="Consolas" w:cs="Times New Roman"/>
-          <w:noProof w:val="0"/>
-          <w:color w:val="000000"/>
-          <w:sz w:val="27"/>
-          <w:szCs w:val="27"/>
-          <w:lang w:val="pt-BR" w:eastAsia="pt-BR"/>
+          <w:lang w:eastAsia="pt-BR"/>
         </w:rPr>
         <w:t> </w:t>
       </w:r>
@@ -1615,7 +1602,7 @@
           <w:color w:val="0451A5"/>
           <w:sz w:val="27"/>
           <w:szCs w:val="27"/>
-          <w:lang w:val="pt-BR" w:eastAsia="pt-BR"/>
+          <w:lang w:eastAsia="pt-BR"/>
         </w:rPr>
         <w:t>center</w:t>
       </w:r>
@@ -1626,7 +1613,7 @@
           <w:color w:val="000000"/>
           <w:sz w:val="27"/>
           <w:szCs w:val="27"/>
-          <w:lang w:val="pt-BR" w:eastAsia="pt-BR"/>
+          <w:lang w:eastAsia="pt-BR"/>
         </w:rPr>
         <w:t>;</w:t>
       </w:r>
@@ -1711,55 +1698,42 @@
           <w:rFonts w:ascii="Consolas" w:eastAsia="Times New Roman" w:hAnsi="Consolas" w:cs="Times New Roman"/>
           <w:noProof w:val="0"/>
           <w:color w:val="000000"/>
-          <w:lang w:val="pt-BR" w:eastAsia="pt-BR"/>
-        </w:rPr>
-      </w:pPr>
-      <w:proofErr w:type="spellStart"/>
+          <w:lang w:eastAsia="pt-BR"/>
+        </w:rPr>
+      </w:pPr>
       <w:r>
         <w:rPr>
           <w:rFonts w:ascii="Consolas" w:eastAsia="Times New Roman" w:hAnsi="Consolas" w:cs="Times New Roman"/>
           <w:noProof w:val="0"/>
           <w:color w:val="FF0000"/>
-          <w:lang w:val="pt-BR" w:eastAsia="pt-BR"/>
-        </w:rPr>
-        <w:t>align</w:t>
-      </w:r>
-      <w:proofErr w:type="spellEnd"/>
-      <w:r>
-        <w:rPr>
-          <w:rFonts w:ascii="Consolas" w:eastAsia="Times New Roman" w:hAnsi="Consolas" w:cs="Times New Roman"/>
-          <w:noProof w:val="0"/>
-          <w:color w:val="FF0000"/>
-          <w:lang w:val="pt-BR" w:eastAsia="pt-BR"/>
-        </w:rPr>
-        <w:t>-self:</w:t>
-      </w:r>
-      <w:r>
-        <w:rPr>
-          <w:rFonts w:ascii="Consolas" w:eastAsia="Times New Roman" w:hAnsi="Consolas" w:cs="Times New Roman"/>
-          <w:noProof w:val="0"/>
-          <w:color w:val="000000"/>
-          <w:lang w:val="pt-BR" w:eastAsia="pt-BR"/>
+          <w:lang w:eastAsia="pt-BR"/>
+        </w:rPr>
+        <w:t>align-self:</w:t>
+      </w:r>
+      <w:r>
+        <w:rPr>
+          <w:rFonts w:ascii="Consolas" w:eastAsia="Times New Roman" w:hAnsi="Consolas" w:cs="Times New Roman"/>
+          <w:noProof w:val="0"/>
+          <w:color w:val="000000"/>
+          <w:lang w:eastAsia="pt-BR"/>
         </w:rPr>
         <w:t> </w:t>
       </w:r>
-      <w:proofErr w:type="spellStart"/>
       <w:r>
         <w:rPr>
           <w:rFonts w:ascii="Consolas" w:eastAsia="Times New Roman" w:hAnsi="Consolas" w:cs="Times New Roman"/>
           <w:noProof w:val="0"/>
           <w:color w:val="0451A5"/>
-          <w:lang w:val="pt-BR" w:eastAsia="pt-BR"/>
+          <w:lang w:eastAsia="pt-BR"/>
         </w:rPr>
         <w:t>end</w:t>
       </w:r>
-      <w:proofErr w:type="spellEnd"/>
-      <w:r>
-        <w:rPr>
-          <w:rFonts w:ascii="Consolas" w:eastAsia="Times New Roman" w:hAnsi="Consolas" w:cs="Times New Roman"/>
-          <w:noProof w:val="0"/>
-          <w:color w:val="000000"/>
-          <w:lang w:val="pt-BR" w:eastAsia="pt-BR"/>
+      <w:r>
+        <w:rPr>
+          <w:rFonts w:ascii="Consolas" w:eastAsia="Times New Roman" w:hAnsi="Consolas" w:cs="Times New Roman"/>
+          <w:noProof w:val="0"/>
+          <w:color w:val="000000"/>
+          <w:lang w:eastAsia="pt-BR"/>
         </w:rPr>
         <w:t>;</w:t>
       </w:r>
@@ -1858,44 +1832,33 @@
           <w:rFonts w:ascii="Consolas" w:eastAsia="Times New Roman" w:hAnsi="Consolas" w:cs="Times New Roman"/>
           <w:noProof w:val="0"/>
           <w:color w:val="000000"/>
-          <w:lang w:val="pt-BR" w:eastAsia="pt-BR"/>
-        </w:rPr>
-      </w:pPr>
-      <w:r>
-        <w:rPr>
-          <w:rFonts w:ascii="Consolas" w:eastAsia="Times New Roman" w:hAnsi="Consolas" w:cs="Times New Roman"/>
-          <w:noProof w:val="0"/>
-          <w:color w:val="000000"/>
-          <w:lang w:val="pt-BR" w:eastAsia="pt-BR"/>
+          <w:lang w:eastAsia="pt-BR"/>
+        </w:rPr>
+      </w:pPr>
+      <w:r>
+        <w:rPr>
+          <w:rFonts w:ascii="Consolas" w:eastAsia="Times New Roman" w:hAnsi="Consolas" w:cs="Times New Roman"/>
+          <w:noProof w:val="0"/>
+          <w:color w:val="000000"/>
+          <w:lang w:eastAsia="pt-BR"/>
         </w:rPr>
         <w:t>  </w:t>
       </w:r>
-      <w:proofErr w:type="spellStart"/>
       <w:r>
         <w:rPr>
           <w:rFonts w:ascii="Consolas" w:eastAsia="Times New Roman" w:hAnsi="Consolas" w:cs="Times New Roman"/>
           <w:noProof w:val="0"/>
           <w:color w:val="FF0000"/>
-          <w:lang w:val="pt-BR" w:eastAsia="pt-BR"/>
-        </w:rPr>
-        <w:t>justify-items</w:t>
-      </w:r>
-      <w:proofErr w:type="spellEnd"/>
-      <w:r>
-        <w:rPr>
-          <w:rFonts w:ascii="Consolas" w:eastAsia="Times New Roman" w:hAnsi="Consolas" w:cs="Times New Roman"/>
-          <w:noProof w:val="0"/>
-          <w:color w:val="FF0000"/>
-          <w:lang w:val="pt-BR" w:eastAsia="pt-BR"/>
-        </w:rPr>
-        <w:t>:</w:t>
-      </w:r>
-      <w:r>
-        <w:rPr>
-          <w:rFonts w:ascii="Consolas" w:eastAsia="Times New Roman" w:hAnsi="Consolas" w:cs="Times New Roman"/>
-          <w:noProof w:val="0"/>
-          <w:color w:val="000000"/>
-          <w:lang w:val="pt-BR" w:eastAsia="pt-BR"/>
+          <w:lang w:eastAsia="pt-BR"/>
+        </w:rPr>
+        <w:t>justify-items:</w:t>
+      </w:r>
+      <w:r>
+        <w:rPr>
+          <w:rFonts w:ascii="Consolas" w:eastAsia="Times New Roman" w:hAnsi="Consolas" w:cs="Times New Roman"/>
+          <w:noProof w:val="0"/>
+          <w:color w:val="000000"/>
+          <w:lang w:eastAsia="pt-BR"/>
         </w:rPr>
         <w:t> </w:t>
       </w:r>
@@ -1904,7 +1867,7 @@
           <w:rFonts w:ascii="Consolas" w:eastAsia="Times New Roman" w:hAnsi="Consolas" w:cs="Times New Roman"/>
           <w:noProof w:val="0"/>
           <w:color w:val="0451A5"/>
-          <w:lang w:val="pt-BR" w:eastAsia="pt-BR"/>
+          <w:lang w:eastAsia="pt-BR"/>
         </w:rPr>
         <w:t>center</w:t>
       </w:r>
@@ -1913,7 +1876,7 @@
           <w:rFonts w:ascii="Consolas" w:eastAsia="Times New Roman" w:hAnsi="Consolas" w:cs="Times New Roman"/>
           <w:noProof w:val="0"/>
           <w:color w:val="000000"/>
-          <w:lang w:val="pt-BR" w:eastAsia="pt-BR"/>
+          <w:lang w:eastAsia="pt-BR"/>
         </w:rPr>
         <w:t>;</w:t>
       </w:r>
@@ -1992,7 +1955,7 @@
           <w:rFonts w:ascii="Consolas" w:eastAsia="Times New Roman" w:hAnsi="Consolas" w:cs="Times New Roman"/>
           <w:noProof w:val="0"/>
           <w:color w:val="000000"/>
-          <w:lang w:val="pt-BR" w:eastAsia="pt-BR"/>
+          <w:lang w:eastAsia="pt-BR"/>
         </w:rPr>
         <w:t> </w:t>
       </w:r>
@@ -2060,13 +2023,491 @@
     </w:p>
     <w:p>
       <w:pPr>
+        <w:pStyle w:val="SemEspaamento"/>
+        <w:rPr>
+          <w:u w:val="single"/>
+          <w:lang w:eastAsia="pt-BR"/>
+        </w:rPr>
+      </w:pPr>
+      <w:r>
+        <w:rPr>
+          <w:u w:val="single"/>
+          <w:lang w:eastAsia="pt-BR"/>
+        </w:rPr>
+        <w:t>Divide the Grid Into an Area Template</w:t>
+      </w:r>
+    </w:p>
+    <w:p>
+      <w:pPr>
+        <w:pStyle w:val="SemEspaamento"/>
+        <w:rPr>
+          <w:lang w:eastAsia="pt-BR"/>
+        </w:rPr>
+      </w:pPr>
+    </w:p>
+    <w:p>
+      <w:pPr>
+        <w:pStyle w:val="SemEspaamento"/>
+      </w:pPr>
+      <w:r>
+        <w:t>You can group cells of your grid together into an area and give the area a custom name. Do this by using grid-template-areas on the container like this:</w:t>
+      </w:r>
+    </w:p>
+    <w:p>
+      <w:pPr>
+        <w:pStyle w:val="SemEspaamento"/>
+      </w:pPr>
+    </w:p>
+    <w:p>
+      <w:pPr>
+        <w:pStyle w:val="SemEspaamento"/>
+        <w:rPr>
+          <w:rFonts w:ascii="Consolas" w:hAnsi="Consolas"/>
+          <w:color w:val="000000"/>
+          <w:lang w:eastAsia="pt-BR"/>
+        </w:rPr>
+      </w:pPr>
+      <w:r>
+        <w:rPr>
+          <w:rFonts w:ascii="Consolas" w:hAnsi="Consolas"/>
+          <w:color w:val="990055"/>
+          <w:lang w:eastAsia="pt-BR"/>
+        </w:rPr>
+        <w:t>grid-template-areas</w:t>
+      </w:r>
+      <w:r>
+        <w:rPr>
+          <w:rFonts w:ascii="Consolas" w:hAnsi="Consolas"/>
+          <w:color w:val="999999"/>
+          <w:lang w:eastAsia="pt-BR"/>
+        </w:rPr>
+        <w:t>:</w:t>
+      </w:r>
+    </w:p>
+    <w:p>
+      <w:pPr>
+        <w:pStyle w:val="SemEspaamento"/>
+        <w:rPr>
+          <w:rFonts w:ascii="Consolas" w:hAnsi="Consolas"/>
+          <w:color w:val="000000"/>
+          <w:lang w:eastAsia="pt-BR"/>
+        </w:rPr>
+      </w:pPr>
+      <w:r>
+        <w:rPr>
+          <w:rFonts w:ascii="Consolas" w:hAnsi="Consolas"/>
+          <w:color w:val="000000"/>
+          <w:lang w:eastAsia="pt-BR"/>
+        </w:rPr>
+        <w:t xml:space="preserve">  </w:t>
+      </w:r>
+      <w:r>
+        <w:rPr>
+          <w:rFonts w:ascii="Consolas" w:hAnsi="Consolas"/>
+          <w:color w:val="9A6E3A"/>
+          <w:lang w:eastAsia="pt-BR"/>
+        </w:rPr>
+        <w:t>"header header header"</w:t>
+      </w:r>
+    </w:p>
+    <w:p>
+      <w:pPr>
+        <w:pStyle w:val="SemEspaamento"/>
+        <w:rPr>
+          <w:rFonts w:ascii="Consolas" w:hAnsi="Consolas"/>
+          <w:color w:val="000000"/>
+          <w:lang w:eastAsia="pt-BR"/>
+        </w:rPr>
+      </w:pPr>
+      <w:r>
+        <w:rPr>
+          <w:rFonts w:ascii="Consolas" w:hAnsi="Consolas"/>
+          <w:color w:val="000000"/>
+          <w:lang w:eastAsia="pt-BR"/>
+        </w:rPr>
+        <w:t xml:space="preserve">  </w:t>
+      </w:r>
+      <w:r>
+        <w:rPr>
+          <w:rFonts w:ascii="Consolas" w:hAnsi="Consolas"/>
+          <w:color w:val="9A6E3A"/>
+          <w:lang w:eastAsia="pt-BR"/>
+        </w:rPr>
+        <w:t>"advert content content"</w:t>
+      </w:r>
+    </w:p>
+    <w:p>
+      <w:pPr>
+        <w:pStyle w:val="SemEspaamento"/>
+        <w:rPr>
+          <w:rFonts w:ascii="Consolas" w:hAnsi="Consolas"/>
+          <w:color w:val="000000"/>
+          <w:lang w:eastAsia="pt-BR"/>
+        </w:rPr>
+      </w:pPr>
+      <w:r>
+        <w:rPr>
+          <w:rFonts w:ascii="Consolas" w:hAnsi="Consolas"/>
+          <w:color w:val="000000"/>
+          <w:lang w:eastAsia="pt-BR"/>
+        </w:rPr>
+        <w:t xml:space="preserve">  </w:t>
+      </w:r>
+      <w:r>
+        <w:rPr>
+          <w:rFonts w:ascii="Consolas" w:hAnsi="Consolas"/>
+          <w:color w:val="9A6E3A"/>
+          <w:lang w:eastAsia="pt-BR"/>
+        </w:rPr>
+        <w:t>"advert footer footer"</w:t>
+      </w:r>
+      <w:r>
+        <w:rPr>
+          <w:rFonts w:ascii="Consolas" w:hAnsi="Consolas"/>
+          <w:color w:val="999999"/>
+          <w:lang w:eastAsia="pt-BR"/>
+        </w:rPr>
+        <w:t>;</w:t>
+      </w:r>
+    </w:p>
+    <w:p>
+      <w:pPr>
+        <w:pStyle w:val="SemEspaamento"/>
+      </w:pPr>
+      <w:r>
+        <w:t>The code above groups the cells of the grid into four areas; </w:t>
+      </w:r>
+    </w:p>
+    <w:p>
+      <w:pPr>
+        <w:pStyle w:val="SemEspaamento"/>
+        <w:numPr>
+          <w:ilvl w:val="0"/>
+          <w:numId w:val="3"/>
+        </w:numPr>
+      </w:pPr>
+      <w:r>
+        <w:t xml:space="preserve">header, advert, content, footer. </w:t>
+      </w:r>
+    </w:p>
+    <w:p>
+      <w:pPr>
+        <w:pStyle w:val="SemEspaamento"/>
+      </w:pPr>
+      <w:r>
+        <w:t>Every word represents a cell and every pair of quotation marks represent a row.</w:t>
+      </w:r>
+    </w:p>
+    <w:p>
+      <w:pPr>
+        <w:pStyle w:val="SemEspaamento"/>
+      </w:pPr>
+    </w:p>
+    <w:p>
+      <w:pPr>
+        <w:pStyle w:val="SemEspaamento"/>
+      </w:pPr>
+      <w:r>
+        <w:t xml:space="preserve">Change the template so the footer area spans the entire bottom row. </w:t>
+      </w:r>
+    </w:p>
+    <w:p>
+      <w:pPr>
+        <w:pStyle w:val="SemEspaamento"/>
+      </w:pPr>
+      <w:r>
+        <w:t>Defining the areas won't have any visual effect right now. Later, you will make an item use an area to see how it works.</w:t>
+      </w:r>
+    </w:p>
+    <w:p>
+      <w:pPr>
         <w:shd w:val="clear" w:color="auto" w:fill="FFFFFE"/>
         <w:spacing w:after="0" w:line="360" w:lineRule="atLeast"/>
         <w:rPr>
           <w:rFonts w:ascii="Consolas" w:eastAsia="Times New Roman" w:hAnsi="Consolas" w:cs="Times New Roman"/>
           <w:noProof w:val="0"/>
           <w:color w:val="000000"/>
+          <w:lang w:eastAsia="pt-BR"/>
+        </w:rPr>
+      </w:pPr>
+      <w:r>
+        <w:rPr>
+          <w:rFonts w:ascii="Consolas" w:eastAsia="Times New Roman" w:hAnsi="Consolas" w:cs="Times New Roman"/>
+          <w:noProof w:val="0"/>
+          <w:color w:val="000000"/>
+          <w:lang w:eastAsia="pt-BR"/>
+        </w:rPr>
+        <w:t>grid-template-areas:</w:t>
+      </w:r>
+    </w:p>
+    <w:p>
+      <w:pPr>
+        <w:shd w:val="clear" w:color="auto" w:fill="FFFFFE"/>
+        <w:spacing w:after="0" w:line="360" w:lineRule="atLeast"/>
+        <w:rPr>
+          <w:rFonts w:ascii="Consolas" w:eastAsia="Times New Roman" w:hAnsi="Consolas" w:cs="Times New Roman"/>
+          <w:noProof w:val="0"/>
+          <w:color w:val="000000"/>
+          <w:lang w:eastAsia="pt-BR"/>
+        </w:rPr>
+      </w:pPr>
+      <w:r>
+        <w:rPr>
+          <w:rFonts w:ascii="Consolas" w:eastAsia="Times New Roman" w:hAnsi="Consolas" w:cs="Times New Roman"/>
+          <w:noProof w:val="0"/>
+          <w:color w:val="000000"/>
+          <w:lang w:eastAsia="pt-BR"/>
+        </w:rPr>
+        <w:t>      "</w:t>
+      </w:r>
+      <w:proofErr w:type="gramStart"/>
+      <w:r>
+        <w:rPr>
+          <w:rFonts w:ascii="Consolas" w:eastAsia="Times New Roman" w:hAnsi="Consolas" w:cs="Times New Roman"/>
+          <w:noProof w:val="0"/>
+          <w:color w:val="000000"/>
+          <w:lang w:eastAsia="pt-BR"/>
+        </w:rPr>
+        <w:t>header</w:t>
+      </w:r>
+      <w:proofErr w:type="gramEnd"/>
+      <w:r>
+        <w:rPr>
+          <w:rFonts w:ascii="Consolas" w:eastAsia="Times New Roman" w:hAnsi="Consolas" w:cs="Times New Roman"/>
+          <w:noProof w:val="0"/>
+          <w:color w:val="000000"/>
+          <w:lang w:eastAsia="pt-BR"/>
+        </w:rPr>
+        <w:t> </w:t>
+      </w:r>
+      <w:proofErr w:type="spellStart"/>
+      <w:r>
+        <w:rPr>
+          <w:rFonts w:ascii="Consolas" w:eastAsia="Times New Roman" w:hAnsi="Consolas" w:cs="Times New Roman"/>
+          <w:noProof w:val="0"/>
+          <w:color w:val="000000"/>
+          <w:lang w:eastAsia="pt-BR"/>
+        </w:rPr>
+        <w:t>header</w:t>
+      </w:r>
+      <w:proofErr w:type="spellEnd"/>
+      <w:r>
+        <w:rPr>
+          <w:rFonts w:ascii="Consolas" w:eastAsia="Times New Roman" w:hAnsi="Consolas" w:cs="Times New Roman"/>
+          <w:noProof w:val="0"/>
+          <w:color w:val="000000"/>
+          <w:lang w:eastAsia="pt-BR"/>
+        </w:rPr>
+        <w:t> </w:t>
+      </w:r>
+      <w:proofErr w:type="spellStart"/>
+      <w:r>
+        <w:rPr>
+          <w:rFonts w:ascii="Consolas" w:eastAsia="Times New Roman" w:hAnsi="Consolas" w:cs="Times New Roman"/>
+          <w:noProof w:val="0"/>
+          <w:color w:val="000000"/>
+          <w:lang w:eastAsia="pt-BR"/>
+        </w:rPr>
+        <w:t>header</w:t>
+      </w:r>
+      <w:proofErr w:type="spellEnd"/>
+      <w:r>
+        <w:rPr>
+          <w:rFonts w:ascii="Consolas" w:eastAsia="Times New Roman" w:hAnsi="Consolas" w:cs="Times New Roman"/>
+          <w:noProof w:val="0"/>
+          <w:color w:val="000000"/>
+          <w:lang w:eastAsia="pt-BR"/>
+        </w:rPr>
+        <w:t>"</w:t>
+      </w:r>
+    </w:p>
+    <w:p>
+      <w:pPr>
+        <w:shd w:val="clear" w:color="auto" w:fill="FFFFFE"/>
+        <w:spacing w:after="0" w:line="360" w:lineRule="atLeast"/>
+        <w:rPr>
+          <w:rFonts w:ascii="Consolas" w:eastAsia="Times New Roman" w:hAnsi="Consolas" w:cs="Times New Roman"/>
+          <w:noProof w:val="0"/>
+          <w:color w:val="000000"/>
+          <w:lang w:eastAsia="pt-BR"/>
+        </w:rPr>
+      </w:pPr>
+      <w:r>
+        <w:rPr>
+          <w:rFonts w:ascii="Consolas" w:eastAsia="Times New Roman" w:hAnsi="Consolas" w:cs="Times New Roman"/>
+          <w:noProof w:val="0"/>
+          <w:color w:val="000000"/>
+          <w:lang w:eastAsia="pt-BR"/>
+        </w:rPr>
+        <w:t>      "</w:t>
+      </w:r>
+      <w:proofErr w:type="gramStart"/>
+      <w:r>
+        <w:rPr>
+          <w:rFonts w:ascii="Consolas" w:eastAsia="Times New Roman" w:hAnsi="Consolas" w:cs="Times New Roman"/>
+          <w:noProof w:val="0"/>
+          <w:color w:val="000000"/>
+          <w:lang w:eastAsia="pt-BR"/>
+        </w:rPr>
+        <w:t>advert</w:t>
+      </w:r>
+      <w:proofErr w:type="gramEnd"/>
+      <w:r>
+        <w:rPr>
+          <w:rFonts w:ascii="Consolas" w:eastAsia="Times New Roman" w:hAnsi="Consolas" w:cs="Times New Roman"/>
+          <w:noProof w:val="0"/>
+          <w:color w:val="000000"/>
+          <w:lang w:eastAsia="pt-BR"/>
+        </w:rPr>
+        <w:t> content </w:t>
+      </w:r>
+      <w:proofErr w:type="spellStart"/>
+      <w:r>
+        <w:rPr>
+          <w:rFonts w:ascii="Consolas" w:eastAsia="Times New Roman" w:hAnsi="Consolas" w:cs="Times New Roman"/>
+          <w:noProof w:val="0"/>
+          <w:color w:val="000000"/>
+          <w:lang w:eastAsia="pt-BR"/>
+        </w:rPr>
+        <w:t>content</w:t>
+      </w:r>
+      <w:proofErr w:type="spellEnd"/>
+      <w:r>
+        <w:rPr>
+          <w:rFonts w:ascii="Consolas" w:eastAsia="Times New Roman" w:hAnsi="Consolas" w:cs="Times New Roman"/>
+          <w:noProof w:val="0"/>
+          <w:color w:val="000000"/>
+          <w:lang w:eastAsia="pt-BR"/>
+        </w:rPr>
+        <w:t>"</w:t>
+      </w:r>
+    </w:p>
+    <w:p>
+      <w:pPr>
+        <w:pBdr>
+          <w:bottom w:val="single" w:sz="6" w:space="1" w:color="auto"/>
+        </w:pBdr>
+        <w:shd w:val="clear" w:color="auto" w:fill="FFFFFE"/>
+        <w:spacing w:after="0" w:line="360" w:lineRule="atLeast"/>
+        <w:rPr>
+          <w:rFonts w:ascii="Consolas" w:eastAsia="Times New Roman" w:hAnsi="Consolas" w:cs="Times New Roman"/>
+          <w:noProof w:val="0"/>
+          <w:color w:val="000000"/>
           <w:lang w:val="pt-BR" w:eastAsia="pt-BR"/>
+        </w:rPr>
+      </w:pPr>
+      <w:r>
+        <w:rPr>
+          <w:rFonts w:ascii="Consolas" w:eastAsia="Times New Roman" w:hAnsi="Consolas" w:cs="Times New Roman"/>
+          <w:noProof w:val="0"/>
+          <w:color w:val="000000"/>
+          <w:lang w:eastAsia="pt-BR"/>
+        </w:rPr>
+        <w:t>      </w:t>
+      </w:r>
+      <w:r>
+        <w:rPr>
+          <w:rFonts w:ascii="Consolas" w:eastAsia="Times New Roman" w:hAnsi="Consolas" w:cs="Times New Roman"/>
+          <w:noProof w:val="0"/>
+          <w:color w:val="000000"/>
+          <w:lang w:val="pt-BR" w:eastAsia="pt-BR"/>
+        </w:rPr>
+        <w:t>"</w:t>
+      </w:r>
+      <w:proofErr w:type="spellStart"/>
+      <w:r>
+        <w:rPr>
+          <w:rFonts w:ascii="Consolas" w:eastAsia="Times New Roman" w:hAnsi="Consolas" w:cs="Times New Roman"/>
+          <w:noProof w:val="0"/>
+          <w:color w:val="000000"/>
+          <w:lang w:val="pt-BR" w:eastAsia="pt-BR"/>
+        </w:rPr>
+        <w:t>footer</w:t>
+      </w:r>
+      <w:proofErr w:type="spellEnd"/>
+      <w:r>
+        <w:rPr>
+          <w:rFonts w:ascii="Consolas" w:eastAsia="Times New Roman" w:hAnsi="Consolas" w:cs="Times New Roman"/>
+          <w:noProof w:val="0"/>
+          <w:color w:val="000000"/>
+          <w:lang w:val="pt-BR" w:eastAsia="pt-BR"/>
+        </w:rPr>
+        <w:t> </w:t>
+      </w:r>
+      <w:proofErr w:type="spellStart"/>
+      <w:r>
+        <w:rPr>
+          <w:rFonts w:ascii="Consolas" w:eastAsia="Times New Roman" w:hAnsi="Consolas" w:cs="Times New Roman"/>
+          <w:noProof w:val="0"/>
+          <w:color w:val="000000"/>
+          <w:lang w:val="pt-BR" w:eastAsia="pt-BR"/>
+        </w:rPr>
+        <w:t>footer</w:t>
+      </w:r>
+      <w:proofErr w:type="spellEnd"/>
+      <w:r>
+        <w:rPr>
+          <w:rFonts w:ascii="Consolas" w:eastAsia="Times New Roman" w:hAnsi="Consolas" w:cs="Times New Roman"/>
+          <w:noProof w:val="0"/>
+          <w:color w:val="000000"/>
+          <w:lang w:val="pt-BR" w:eastAsia="pt-BR"/>
+        </w:rPr>
+        <w:t> </w:t>
+      </w:r>
+      <w:proofErr w:type="spellStart"/>
+      <w:r>
+        <w:rPr>
+          <w:rFonts w:ascii="Consolas" w:eastAsia="Times New Roman" w:hAnsi="Consolas" w:cs="Times New Roman"/>
+          <w:noProof w:val="0"/>
+          <w:color w:val="000000"/>
+          <w:lang w:val="pt-BR" w:eastAsia="pt-BR"/>
+        </w:rPr>
+        <w:t>footer</w:t>
+      </w:r>
+      <w:proofErr w:type="spellEnd"/>
+      <w:r>
+        <w:rPr>
+          <w:rFonts w:ascii="Consolas" w:eastAsia="Times New Roman" w:hAnsi="Consolas" w:cs="Times New Roman"/>
+          <w:noProof w:val="0"/>
+          <w:color w:val="000000"/>
+          <w:lang w:val="pt-BR" w:eastAsia="pt-BR"/>
+        </w:rPr>
+        <w:t>";</w:t>
+      </w:r>
+    </w:p>
+    <w:p>
+      <w:pPr>
+        <w:shd w:val="clear" w:color="auto" w:fill="FFFFFE"/>
+        <w:spacing w:after="0" w:line="360" w:lineRule="atLeast"/>
+        <w:rPr>
+          <w:rFonts w:ascii="Consolas" w:eastAsia="Times New Roman" w:hAnsi="Consolas" w:cs="Times New Roman"/>
+          <w:noProof w:val="0"/>
+          <w:color w:val="000000"/>
+          <w:lang w:val="pt-BR" w:eastAsia="pt-BR"/>
+        </w:rPr>
+      </w:pPr>
+    </w:p>
+    <w:p>
+      <w:pPr>
+        <w:shd w:val="clear" w:color="auto" w:fill="FFFFFE"/>
+        <w:spacing w:after="0" w:line="360" w:lineRule="atLeast"/>
+        <w:rPr>
+          <w:rFonts w:ascii="Consolas" w:eastAsia="Times New Roman" w:hAnsi="Consolas" w:cs="Times New Roman"/>
+          <w:noProof w:val="0"/>
+          <w:color w:val="000000"/>
+          <w:lang w:val="pt-BR" w:eastAsia="pt-BR"/>
+        </w:rPr>
+      </w:pPr>
+    </w:p>
+    <w:p>
+      <w:pPr>
+        <w:shd w:val="clear" w:color="auto" w:fill="FFFFFE"/>
+        <w:spacing w:after="0" w:line="360" w:lineRule="atLeast"/>
+        <w:rPr>
+          <w:rFonts w:ascii="Consolas" w:eastAsia="Times New Roman" w:hAnsi="Consolas" w:cs="Times New Roman"/>
+          <w:noProof w:val="0"/>
+          <w:color w:val="000000"/>
+          <w:lang w:eastAsia="pt-BR"/>
         </w:rPr>
       </w:pPr>
     </w:p>
@@ -2340,11 +2781,127 @@
       </w:rPr>
     </w:lvl>
   </w:abstractNum>
+  <w:abstractNum w:abstractNumId="2" w15:restartNumberingAfterBreak="0">
+    <w:nsid w:val="322916A9"/>
+    <w:multiLevelType w:val="hybridMultilevel"/>
+    <w:tmpl w:val="F4BC94EC"/>
+    <w:lvl w:ilvl="0" w:tplc="04160001">
+      <w:start w:val="1"/>
+      <w:numFmt w:val="bullet"/>
+      <w:lvlText w:val=""/>
+      <w:lvlJc w:val="left"/>
+      <w:pPr>
+        <w:ind w:left="720" w:hanging="360"/>
+      </w:pPr>
+      <w:rPr>
+        <w:rFonts w:ascii="Symbol" w:hAnsi="Symbol" w:hint="default"/>
+      </w:rPr>
+    </w:lvl>
+    <w:lvl w:ilvl="1" w:tplc="04160003" w:tentative="1">
+      <w:start w:val="1"/>
+      <w:numFmt w:val="bullet"/>
+      <w:lvlText w:val="o"/>
+      <w:lvlJc w:val="left"/>
+      <w:pPr>
+        <w:ind w:left="1440" w:hanging="360"/>
+      </w:pPr>
+      <w:rPr>
+        <w:rFonts w:ascii="Courier New" w:hAnsi="Courier New" w:cs="Courier New" w:hint="default"/>
+      </w:rPr>
+    </w:lvl>
+    <w:lvl w:ilvl="2" w:tplc="04160005" w:tentative="1">
+      <w:start w:val="1"/>
+      <w:numFmt w:val="bullet"/>
+      <w:lvlText w:val=""/>
+      <w:lvlJc w:val="left"/>
+      <w:pPr>
+        <w:ind w:left="2160" w:hanging="360"/>
+      </w:pPr>
+      <w:rPr>
+        <w:rFonts w:ascii="Wingdings" w:hAnsi="Wingdings" w:hint="default"/>
+      </w:rPr>
+    </w:lvl>
+    <w:lvl w:ilvl="3" w:tplc="04160001" w:tentative="1">
+      <w:start w:val="1"/>
+      <w:numFmt w:val="bullet"/>
+      <w:lvlText w:val=""/>
+      <w:lvlJc w:val="left"/>
+      <w:pPr>
+        <w:ind w:left="2880" w:hanging="360"/>
+      </w:pPr>
+      <w:rPr>
+        <w:rFonts w:ascii="Symbol" w:hAnsi="Symbol" w:hint="default"/>
+      </w:rPr>
+    </w:lvl>
+    <w:lvl w:ilvl="4" w:tplc="04160003" w:tentative="1">
+      <w:start w:val="1"/>
+      <w:numFmt w:val="bullet"/>
+      <w:lvlText w:val="o"/>
+      <w:lvlJc w:val="left"/>
+      <w:pPr>
+        <w:ind w:left="3600" w:hanging="360"/>
+      </w:pPr>
+      <w:rPr>
+        <w:rFonts w:ascii="Courier New" w:hAnsi="Courier New" w:cs="Courier New" w:hint="default"/>
+      </w:rPr>
+    </w:lvl>
+    <w:lvl w:ilvl="5" w:tplc="04160005" w:tentative="1">
+      <w:start w:val="1"/>
+      <w:numFmt w:val="bullet"/>
+      <w:lvlText w:val=""/>
+      <w:lvlJc w:val="left"/>
+      <w:pPr>
+        <w:ind w:left="4320" w:hanging="360"/>
+      </w:pPr>
+      <w:rPr>
+        <w:rFonts w:ascii="Wingdings" w:hAnsi="Wingdings" w:hint="default"/>
+      </w:rPr>
+    </w:lvl>
+    <w:lvl w:ilvl="6" w:tplc="04160001" w:tentative="1">
+      <w:start w:val="1"/>
+      <w:numFmt w:val="bullet"/>
+      <w:lvlText w:val=""/>
+      <w:lvlJc w:val="left"/>
+      <w:pPr>
+        <w:ind w:left="5040" w:hanging="360"/>
+      </w:pPr>
+      <w:rPr>
+        <w:rFonts w:ascii="Symbol" w:hAnsi="Symbol" w:hint="default"/>
+      </w:rPr>
+    </w:lvl>
+    <w:lvl w:ilvl="7" w:tplc="04160003" w:tentative="1">
+      <w:start w:val="1"/>
+      <w:numFmt w:val="bullet"/>
+      <w:lvlText w:val="o"/>
+      <w:lvlJc w:val="left"/>
+      <w:pPr>
+        <w:ind w:left="5760" w:hanging="360"/>
+      </w:pPr>
+      <w:rPr>
+        <w:rFonts w:ascii="Courier New" w:hAnsi="Courier New" w:cs="Courier New" w:hint="default"/>
+      </w:rPr>
+    </w:lvl>
+    <w:lvl w:ilvl="8" w:tplc="04160005" w:tentative="1">
+      <w:start w:val="1"/>
+      <w:numFmt w:val="bullet"/>
+      <w:lvlText w:val=""/>
+      <w:lvlJc w:val="left"/>
+      <w:pPr>
+        <w:ind w:left="6480" w:hanging="360"/>
+      </w:pPr>
+      <w:rPr>
+        <w:rFonts w:ascii="Wingdings" w:hAnsi="Wingdings" w:hint="default"/>
+      </w:rPr>
+    </w:lvl>
+  </w:abstractNum>
   <w:num w:numId="1">
     <w:abstractNumId w:val="0"/>
   </w:num>
   <w:num w:numId="2">
     <w:abstractNumId w:val="1"/>
+  </w:num>
+  <w:num w:numId="3">
+    <w:abstractNumId w:val="2"/>
   </w:num>
 </w:numbering>
 </file>

</xml_diff>